<commit_message>
DFD updated, i just deleted unnecessary things
</commit_message>
<xml_diff>
--- a/documents/3-data flow diagram/DFD Description.docx
+++ b/documents/3-data flow diagram/DFD Description.docx
@@ -48,7 +48,7 @@
               <w:bidi/>
               <w:jc w:val="center"/>
               <w:rPr>
-                <w:rFonts w:ascii="IRANSansWeb Medium" w:hAnsi="IRANSansWeb Medium" w:cs="IRANSansWeb Medium" w:hint="cs"/>
+                <w:rFonts w:ascii="IRANSansWeb Medium" w:hAnsi="IRANSansWeb Medium" w:cs="IRANSansWeb Medium"/>
                 <w:sz w:val="24"/>
                 <w:szCs w:val="24"/>
                 <w:rtl/>
@@ -134,13 +134,83 @@
             </w:pPr>
             <w:r>
               <w:rPr>
-                <w:rFonts w:ascii="IRANSansWeb Light" w:hAnsi="IRANSansWeb Light" w:cs="IRANSansWeb Light"/>
-                <w:sz w:val="24"/>
-                <w:szCs w:val="24"/>
-                <w:rtl/>
-                <w:lang w:bidi="fa-IR"/>
-              </w:rPr>
-              <w:t>سیستم مدیریت جای پارک که درخواست جستجوی جای پارک و رزرو محل پارک و یا لغو رزرو آن را گرفته و نتیجه عملیات را به کاربر بر می گرداند.</w:t>
+                <w:rFonts w:ascii="IRANSansWeb Light" w:hAnsi="IRANSansWeb Light" w:cs="IRANSansWeb Light" w:hint="cs"/>
+                <w:sz w:val="24"/>
+                <w:szCs w:val="24"/>
+                <w:rtl/>
+                <w:lang w:bidi="fa-IR"/>
+              </w:rPr>
+              <w:t xml:space="preserve">تابع </w:t>
+            </w:r>
+            <w:r>
+              <w:rPr>
+                <w:rFonts w:ascii="IRANSansWeb Light" w:hAnsi="IRANSansWeb Light" w:cs="IRANSansWeb Light"/>
+                <w:sz w:val="24"/>
+                <w:szCs w:val="24"/>
+                <w:rtl/>
+                <w:lang w:bidi="fa-IR"/>
+              </w:rPr>
+              <w:t xml:space="preserve">سیستم مدیریت جای پارک </w:t>
+            </w:r>
+            <w:r>
+              <w:rPr>
+                <w:rFonts w:ascii="IRANSansWeb Light" w:hAnsi="IRANSansWeb Light" w:cs="IRANSansWeb Light" w:hint="cs"/>
+                <w:sz w:val="24"/>
+                <w:szCs w:val="24"/>
+                <w:rtl/>
+                <w:lang w:bidi="fa-IR"/>
+              </w:rPr>
+              <w:t xml:space="preserve">است </w:t>
+            </w:r>
+            <w:r>
+              <w:rPr>
+                <w:rFonts w:ascii="IRANSansWeb Light" w:hAnsi="IRANSansWeb Light" w:cs="IRANSansWeb Light"/>
+                <w:sz w:val="24"/>
+                <w:szCs w:val="24"/>
+                <w:rtl/>
+                <w:lang w:bidi="fa-IR"/>
+              </w:rPr>
+              <w:t xml:space="preserve">که </w:t>
+            </w:r>
+            <w:r>
+              <w:rPr>
+                <w:rFonts w:ascii="IRANSansWeb Light" w:hAnsi="IRANSansWeb Light" w:cs="IRANSansWeb Light" w:hint="cs"/>
+                <w:sz w:val="24"/>
+                <w:szCs w:val="24"/>
+                <w:rtl/>
+                <w:lang w:bidi="fa-IR"/>
+              </w:rPr>
+              <w:t>فرمان کاربر که شامل</w:t>
+            </w:r>
+            <w:r>
+              <w:rPr>
+                <w:rFonts w:ascii="IRANSansWeb Light" w:hAnsi="IRANSansWeb Light" w:cs="IRANSansWeb Light"/>
+                <w:sz w:val="24"/>
+                <w:szCs w:val="24"/>
+                <w:rtl/>
+                <w:lang w:bidi="fa-IR"/>
+              </w:rPr>
+              <w:t xml:space="preserve"> جستجوی جای پارک و رزرو محل پارک و یا لغو رزرو آن </w:t>
+            </w:r>
+            <w:r>
+              <w:rPr>
+                <w:rFonts w:ascii="IRANSansWeb Light" w:hAnsi="IRANSansWeb Light" w:cs="IRANSansWeb Light" w:hint="cs"/>
+                <w:sz w:val="24"/>
+                <w:szCs w:val="24"/>
+                <w:rtl/>
+                <w:lang w:bidi="fa-IR"/>
+              </w:rPr>
+              <w:t xml:space="preserve">است </w:t>
+            </w:r>
+            <w:r>
+              <w:rPr>
+                <w:rFonts w:ascii="IRANSansWeb Light" w:hAnsi="IRANSansWeb Light" w:cs="IRANSansWeb Light"/>
+                <w:sz w:val="24"/>
+                <w:szCs w:val="24"/>
+                <w:rtl/>
+                <w:lang w:bidi="fa-IR"/>
+              </w:rPr>
+              <w:t>را گرفته و نتیجه عملیات را به کاربر بر می گرداند.</w:t>
             </w:r>
           </w:p>
         </w:tc>
@@ -272,23 +342,7 @@
           <w:rtl/>
           <w:lang w:bidi="fa-IR"/>
         </w:rPr>
-        <w:t xml:space="preserve">سطح  </w:t>
-      </w:r>
-      <w:r>
-        <w:rPr>
-          <w:rFonts w:ascii="IRANSansWeb Medium" w:hAnsi="IRANSansWeb Medium" w:cs="IRANSansWeb Medium" w:hint="cs"/>
-          <w:rtl/>
-          <w:lang w:bidi="fa-IR"/>
-        </w:rPr>
-        <w:t>یک</w:t>
-      </w:r>
-      <w:r>
-        <w:rPr>
-          <w:rFonts w:ascii="IRANSansWeb Medium" w:hAnsi="IRANSansWeb Medium" w:cs="IRANSansWeb Medium" w:hint="cs"/>
-          <w:rtl/>
-          <w:lang w:bidi="fa-IR"/>
-        </w:rPr>
-        <w:t xml:space="preserve"> </w:t>
+        <w:t xml:space="preserve">سطح  یک </w:t>
       </w:r>
       <w:r>
         <w:rPr>
@@ -319,7 +373,7 @@
               <w:bidi/>
               <w:jc w:val="center"/>
               <w:rPr>
-                <w:rFonts w:ascii="IRANSansWeb Medium" w:hAnsi="IRANSansWeb Medium" w:cs="IRANSansWeb Medium" w:hint="cs"/>
+                <w:rFonts w:ascii="IRANSansWeb Medium" w:hAnsi="IRANSansWeb Medium" w:cs="IRANSansWeb Medium"/>
                 <w:sz w:val="24"/>
                 <w:szCs w:val="24"/>
                 <w:rtl/>
@@ -356,7 +410,7 @@
                 <w:sz w:val="24"/>
                 <w:szCs w:val="24"/>
               </w:rPr>
-              <w:t>Read User Command</w:t>
+              <w:t>Read Command</w:t>
             </w:r>
           </w:p>
         </w:tc>
@@ -411,7 +465,27 @@
                 <w:rtl/>
                 <w:lang w:bidi="fa-IR"/>
               </w:rPr>
-              <w:t>خواندن درخواست کاربر</w:t>
+              <w:t xml:space="preserve">خواندن </w:t>
+            </w:r>
+            <w:r>
+              <w:rPr>
+                <w:rFonts w:ascii="IRANSansWeb Light" w:hAnsi="IRANSansWeb Light" w:cs="IRANSansWeb Light" w:hint="cs"/>
+                <w:sz w:val="24"/>
+                <w:szCs w:val="24"/>
+                <w:rtl/>
+                <w:lang w:bidi="fa-IR"/>
+              </w:rPr>
+              <w:t>دستور</w:t>
+            </w:r>
+            <w:r>
+              <w:rPr>
+                <w:rFonts w:ascii="IRANSansWeb Light" w:hAnsi="IRANSansWeb Light" w:cs="IRANSansWeb Light" w:hint="cs"/>
+                <w:sz w:val="24"/>
+                <w:szCs w:val="24"/>
+                <w:rtl/>
+                <w:lang w:bidi="fa-IR"/>
+              </w:rPr>
+              <w:t xml:space="preserve"> کاربر</w:t>
             </w:r>
           </w:p>
         </w:tc>
@@ -455,17 +529,250 @@
                 <w:szCs w:val="24"/>
               </w:rPr>
             </w:pPr>
-            <w:r>
-              <w:rPr>
-                <w:rFonts w:ascii="IRANSansWeb Light" w:hAnsi="IRANSansWeb Light" w:cs="IRANSansWeb Light"/>
-                <w:sz w:val="24"/>
-                <w:szCs w:val="24"/>
+          </w:p>
+        </w:tc>
+      </w:tr>
+      <w:tr>
+        <w:tc>
+          <w:tcPr>
+            <w:tcW w:w="1794" w:type="dxa"/>
+          </w:tcPr>
+          <w:p>
+            <w:pPr>
+              <w:bidi/>
+              <w:jc w:val="center"/>
+              <w:rPr>
+                <w:rFonts w:ascii="IRANSansWeb Medium" w:hAnsi="IRANSansWeb Medium" w:cs="IRANSansWeb Medium"/>
+                <w:sz w:val="24"/>
+                <w:szCs w:val="24"/>
+                <w:rtl/>
+              </w:rPr>
+            </w:pPr>
+            <w:r>
+              <w:rPr>
+                <w:rFonts w:ascii="IRANSansWeb Medium" w:hAnsi="IRANSansWeb Medium" w:cs="IRANSansWeb Medium" w:hint="cs"/>
+                <w:sz w:val="24"/>
+                <w:szCs w:val="24"/>
+                <w:rtl/>
+              </w:rPr>
+              <w:t>خروجی ها</w:t>
+            </w:r>
+          </w:p>
+        </w:tc>
+        <w:tc>
+          <w:tcPr>
+            <w:tcW w:w="7556" w:type="dxa"/>
+          </w:tcPr>
+          <w:p>
+            <w:pPr>
+              <w:rPr>
+                <w:rFonts w:ascii="IRANSansWeb Light" w:hAnsi="IRANSansWeb Light" w:cs="IRANSansWeb Light"/>
+                <w:sz w:val="24"/>
+                <w:szCs w:val="24"/>
+                <w:lang w:bidi="fa-IR"/>
+              </w:rPr>
+            </w:pPr>
+            <w:r>
+              <w:rPr>
+                <w:rFonts w:ascii="IRANSansWeb Light" w:hAnsi="IRANSansWeb Light" w:cs="IRANSansWeb Light"/>
+                <w:sz w:val="24"/>
+                <w:szCs w:val="24"/>
+                <w:lang w:bidi="fa-IR"/>
               </w:rPr>
               <w:t>User Command</w:t>
             </w:r>
           </w:p>
         </w:tc>
       </w:tr>
+    </w:tbl>
+    <w:p>
+      <w:pPr>
+        <w:bidi/>
+        <w:jc w:val="center"/>
+        <w:rPr>
+          <w:rFonts w:ascii="IRANSansWeb Medium" w:hAnsi="IRANSansWeb Medium" w:cs="IRANSansWeb Medium"/>
+          <w:lang w:bidi="fa-IR"/>
+        </w:rPr>
+      </w:pPr>
+    </w:p>
+    <w:tbl>
+      <w:tblPr>
+        <w:tblStyle w:val="TableGrid"/>
+        <w:bidiVisual/>
+        <w:tblW w:w="0" w:type="auto"/>
+        <w:tblLook w:val="04A0" w:firstRow="1" w:lastRow="0" w:firstColumn="1" w:lastColumn="0" w:noHBand="0" w:noVBand="1"/>
+      </w:tblPr>
+      <w:tblGrid>
+        <w:gridCol w:w="1794"/>
+        <w:gridCol w:w="7556"/>
+      </w:tblGrid>
+      <w:tr>
+        <w:tc>
+          <w:tcPr>
+            <w:tcW w:w="1794" w:type="dxa"/>
+          </w:tcPr>
+          <w:p>
+            <w:pPr>
+              <w:bidi/>
+              <w:jc w:val="center"/>
+              <w:rPr>
+                <w:rFonts w:ascii="IRANSansWeb Medium" w:hAnsi="IRANSansWeb Medium" w:cs="IRANSansWeb Medium"/>
+                <w:sz w:val="24"/>
+                <w:szCs w:val="24"/>
+                <w:rtl/>
+                <w:lang w:bidi="fa-IR"/>
+              </w:rPr>
+            </w:pPr>
+            <w:r>
+              <w:rPr>
+                <w:rFonts w:ascii="IRANSansWeb Medium" w:hAnsi="IRANSansWeb Medium" w:cs="IRANSansWeb Medium" w:hint="cs"/>
+                <w:sz w:val="24"/>
+                <w:szCs w:val="24"/>
+                <w:rtl/>
+                <w:lang w:bidi="fa-IR"/>
+              </w:rPr>
+              <w:t>نام تابع</w:t>
+            </w:r>
+          </w:p>
+        </w:tc>
+        <w:tc>
+          <w:tcPr>
+            <w:tcW w:w="7556" w:type="dxa"/>
+          </w:tcPr>
+          <w:p>
+            <w:pPr>
+              <w:rPr>
+                <w:rFonts w:ascii="IRANSansWeb Light" w:hAnsi="IRANSansWeb Light" w:cs="IRANSansWeb Light"/>
+                <w:sz w:val="24"/>
+                <w:szCs w:val="24"/>
+              </w:rPr>
+            </w:pPr>
+            <w:r>
+              <w:rPr>
+                <w:rFonts w:ascii="IRANSansWeb Light" w:hAnsi="IRANSansWeb Light" w:cs="IRANSansWeb Light"/>
+                <w:sz w:val="24"/>
+                <w:szCs w:val="24"/>
+              </w:rPr>
+              <w:t>Process</w:t>
+            </w:r>
+            <w:r>
+              <w:rPr>
+                <w:rFonts w:ascii="IRANSansWeb Light" w:hAnsi="IRANSansWeb Light" w:cs="IRANSansWeb Light"/>
+                <w:sz w:val="24"/>
+                <w:szCs w:val="24"/>
+              </w:rPr>
+              <w:t xml:space="preserve"> Command</w:t>
+            </w:r>
+          </w:p>
+        </w:tc>
+      </w:tr>
+      <w:tr>
+        <w:tc>
+          <w:tcPr>
+            <w:tcW w:w="1794" w:type="dxa"/>
+          </w:tcPr>
+          <w:p>
+            <w:pPr>
+              <w:bidi/>
+              <w:jc w:val="center"/>
+              <w:rPr>
+                <w:rFonts w:ascii="IRANSansWeb Medium" w:hAnsi="IRANSansWeb Medium" w:cs="IRANSansWeb Medium"/>
+                <w:sz w:val="24"/>
+                <w:szCs w:val="24"/>
+                <w:rtl/>
+              </w:rPr>
+            </w:pPr>
+            <w:r>
+              <w:rPr>
+                <w:rFonts w:ascii="IRANSansWeb Medium" w:hAnsi="IRANSansWeb Medium" w:cs="IRANSansWeb Medium" w:hint="cs"/>
+                <w:sz w:val="24"/>
+                <w:szCs w:val="24"/>
+                <w:rtl/>
+              </w:rPr>
+              <w:t>توضیحات</w:t>
+            </w:r>
+          </w:p>
+        </w:tc>
+        <w:tc>
+          <w:tcPr>
+            <w:tcW w:w="7556" w:type="dxa"/>
+          </w:tcPr>
+          <w:p>
+            <w:pPr>
+              <w:bidi/>
+              <w:rPr>
+                <w:rFonts w:ascii="IRANSansWeb Light" w:hAnsi="IRANSansWeb Light" w:cs="IRANSansWeb Light" w:hint="cs"/>
+                <w:sz w:val="24"/>
+                <w:szCs w:val="24"/>
+                <w:rtl/>
+                <w:lang w:bidi="fa-IR"/>
+              </w:rPr>
+            </w:pPr>
+            <w:r>
+              <w:rPr>
+                <w:rFonts w:ascii="IRANSansWeb Light" w:hAnsi="IRANSansWeb Light" w:cs="IRANSansWeb Light" w:hint="cs"/>
+                <w:sz w:val="24"/>
+                <w:szCs w:val="24"/>
+                <w:rtl/>
+                <w:lang w:bidi="fa-IR"/>
+              </w:rPr>
+              <w:t>پردازش دستور داده شده توسط کاربر</w:t>
+            </w:r>
+          </w:p>
+        </w:tc>
+      </w:tr>
+      <w:tr>
+        <w:tc>
+          <w:tcPr>
+            <w:tcW w:w="1794" w:type="dxa"/>
+          </w:tcPr>
+          <w:p>
+            <w:pPr>
+              <w:bidi/>
+              <w:jc w:val="center"/>
+              <w:rPr>
+                <w:rFonts w:ascii="IRANSansWeb Medium" w:hAnsi="IRANSansWeb Medium" w:cs="IRANSansWeb Medium"/>
+                <w:sz w:val="24"/>
+                <w:szCs w:val="24"/>
+                <w:rtl/>
+              </w:rPr>
+            </w:pPr>
+            <w:r>
+              <w:rPr>
+                <w:rFonts w:ascii="IRANSansWeb Medium" w:hAnsi="IRANSansWeb Medium" w:cs="IRANSansWeb Medium" w:hint="cs"/>
+                <w:sz w:val="24"/>
+                <w:szCs w:val="24"/>
+                <w:rtl/>
+              </w:rPr>
+              <w:t>ورودی ها</w:t>
+            </w:r>
+          </w:p>
+        </w:tc>
+        <w:tc>
+          <w:tcPr>
+            <w:tcW w:w="7556" w:type="dxa"/>
+          </w:tcPr>
+          <w:p>
+            <w:pPr>
+              <w:rPr>
+                <w:rFonts w:ascii="IRANSansWeb Light" w:hAnsi="IRANSansWeb Light" w:cs="IRANSansWeb Light"/>
+                <w:sz w:val="24"/>
+                <w:szCs w:val="24"/>
+                <w:lang w:bidi="fa-IR"/>
+              </w:rPr>
+            </w:pPr>
+            <w:r>
+              <w:rPr>
+                <w:rFonts w:ascii="IRANSansWeb Light" w:hAnsi="IRANSansWeb Light" w:cs="IRANSansWeb Light"/>
+                <w:sz w:val="24"/>
+                <w:szCs w:val="24"/>
+                <w:lang w:bidi="fa-IR"/>
+              </w:rPr>
+              <w:t>User Command</w:t>
+            </w:r>
+          </w:p>
+        </w:tc>
+      </w:tr>
       <w:tr>
         <w:tc>
           <w:tcPr>
@@ -503,15 +810,247 @@
                 <w:rFonts w:ascii="IRANSansWeb Light" w:hAnsi="IRANSansWeb Light" w:cs="IRANSansWeb Light"/>
                 <w:sz w:val="24"/>
                 <w:szCs w:val="24"/>
-              </w:rPr>
-            </w:pPr>
-            <w:r>
-              <w:rPr>
-                <w:rFonts w:ascii="IRANSansWeb Light" w:hAnsi="IRANSansWeb Light" w:cs="IRANSansWeb Light"/>
-                <w:sz w:val="24"/>
-                <w:szCs w:val="24"/>
-              </w:rPr>
-              <w:t>Search Request / Reservation Request / Cancel Reservation Request</w:t>
+                <w:lang w:bidi="fa-IR"/>
+              </w:rPr>
+            </w:pPr>
+            <w:r>
+              <w:rPr>
+                <w:rFonts w:ascii="IRANSansWeb Light" w:hAnsi="IRANSansWeb Light" w:cs="IRANSansWeb Light"/>
+                <w:sz w:val="24"/>
+                <w:szCs w:val="24"/>
+                <w:lang w:bidi="fa-IR"/>
+              </w:rPr>
+              <w:t>Search Request, Reservation Request, Cancel Request</w:t>
+            </w:r>
+          </w:p>
+        </w:tc>
+      </w:tr>
+    </w:tbl>
+    <w:p>
+      <w:pPr>
+        <w:bidi/>
+        <w:rPr>
+          <w:rFonts w:ascii="IRANSansWeb Medium" w:hAnsi="IRANSansWeb Medium" w:cs="IRANSansWeb Medium"/>
+          <w:rtl/>
+          <w:lang w:bidi="fa-IR"/>
+        </w:rPr>
+      </w:pPr>
+    </w:p>
+    <w:tbl>
+      <w:tblPr>
+        <w:tblStyle w:val="TableGrid"/>
+        <w:bidiVisual/>
+        <w:tblW w:w="0" w:type="auto"/>
+        <w:tblLook w:val="04A0" w:firstRow="1" w:lastRow="0" w:firstColumn="1" w:lastColumn="0" w:noHBand="0" w:noVBand="1"/>
+      </w:tblPr>
+      <w:tblGrid>
+        <w:gridCol w:w="1794"/>
+        <w:gridCol w:w="7556"/>
+      </w:tblGrid>
+      <w:tr>
+        <w:tc>
+          <w:tcPr>
+            <w:tcW w:w="1794" w:type="dxa"/>
+          </w:tcPr>
+          <w:p>
+            <w:pPr>
+              <w:bidi/>
+              <w:jc w:val="center"/>
+              <w:rPr>
+                <w:rFonts w:ascii="IRANSansWeb Medium" w:hAnsi="IRANSansWeb Medium" w:cs="IRANSansWeb Medium"/>
+                <w:sz w:val="24"/>
+                <w:szCs w:val="24"/>
+                <w:rtl/>
+                <w:lang w:bidi="fa-IR"/>
+              </w:rPr>
+            </w:pPr>
+            <w:r>
+              <w:rPr>
+                <w:rFonts w:ascii="IRANSansWeb Medium" w:hAnsi="IRANSansWeb Medium" w:cs="IRANSansWeb Medium" w:hint="cs"/>
+                <w:sz w:val="24"/>
+                <w:szCs w:val="24"/>
+                <w:rtl/>
+                <w:lang w:bidi="fa-IR"/>
+              </w:rPr>
+              <w:t>نام تابع</w:t>
+            </w:r>
+          </w:p>
+        </w:tc>
+        <w:tc>
+          <w:tcPr>
+            <w:tcW w:w="7556" w:type="dxa"/>
+          </w:tcPr>
+          <w:p>
+            <w:pPr>
+              <w:rPr>
+                <w:rFonts w:ascii="IRANSansWeb Light" w:hAnsi="IRANSansWeb Light" w:cs="IRANSansWeb Light"/>
+                <w:sz w:val="24"/>
+                <w:szCs w:val="24"/>
+              </w:rPr>
+            </w:pPr>
+            <w:r>
+              <w:rPr>
+                <w:rFonts w:ascii="IRANSansWeb Light" w:hAnsi="IRANSansWeb Light" w:cs="IRANSansWeb Light"/>
+                <w:sz w:val="24"/>
+                <w:szCs w:val="24"/>
+              </w:rPr>
+              <w:t>Search Park Places</w:t>
+            </w:r>
+          </w:p>
+        </w:tc>
+      </w:tr>
+      <w:tr>
+        <w:tc>
+          <w:tcPr>
+            <w:tcW w:w="1794" w:type="dxa"/>
+          </w:tcPr>
+          <w:p>
+            <w:pPr>
+              <w:bidi/>
+              <w:jc w:val="center"/>
+              <w:rPr>
+                <w:rFonts w:ascii="IRANSansWeb Medium" w:hAnsi="IRANSansWeb Medium" w:cs="IRANSansWeb Medium"/>
+                <w:sz w:val="24"/>
+                <w:szCs w:val="24"/>
+                <w:rtl/>
+              </w:rPr>
+            </w:pPr>
+            <w:r>
+              <w:rPr>
+                <w:rFonts w:ascii="IRANSansWeb Medium" w:hAnsi="IRANSansWeb Medium" w:cs="IRANSansWeb Medium" w:hint="cs"/>
+                <w:sz w:val="24"/>
+                <w:szCs w:val="24"/>
+                <w:rtl/>
+              </w:rPr>
+              <w:t>توضیحات</w:t>
+            </w:r>
+          </w:p>
+        </w:tc>
+        <w:tc>
+          <w:tcPr>
+            <w:tcW w:w="7556" w:type="dxa"/>
+          </w:tcPr>
+          <w:p>
+            <w:pPr>
+              <w:bidi/>
+              <w:rPr>
+                <w:rFonts w:ascii="IRANSansWeb Light" w:hAnsi="IRANSansWeb Light" w:cs="IRANSansWeb Light"/>
+                <w:sz w:val="24"/>
+                <w:szCs w:val="24"/>
+                <w:rtl/>
+                <w:lang w:bidi="fa-IR"/>
+              </w:rPr>
+            </w:pPr>
+            <w:r>
+              <w:rPr>
+                <w:rFonts w:ascii="IRANSansWeb Light" w:hAnsi="IRANSansWeb Light" w:cs="IRANSansWeb Light" w:hint="cs"/>
+                <w:sz w:val="24"/>
+                <w:szCs w:val="24"/>
+                <w:rtl/>
+                <w:lang w:bidi="fa-IR"/>
+              </w:rPr>
+              <w:t>جستجوی محل های پارک قابل رزرو اطراف کاربر</w:t>
+            </w:r>
+          </w:p>
+        </w:tc>
+      </w:tr>
+      <w:tr>
+        <w:tc>
+          <w:tcPr>
+            <w:tcW w:w="1794" w:type="dxa"/>
+          </w:tcPr>
+          <w:p>
+            <w:pPr>
+              <w:bidi/>
+              <w:jc w:val="center"/>
+              <w:rPr>
+                <w:rFonts w:ascii="IRANSansWeb Medium" w:hAnsi="IRANSansWeb Medium" w:cs="IRANSansWeb Medium"/>
+                <w:sz w:val="24"/>
+                <w:szCs w:val="24"/>
+                <w:rtl/>
+              </w:rPr>
+            </w:pPr>
+            <w:r>
+              <w:rPr>
+                <w:rFonts w:ascii="IRANSansWeb Medium" w:hAnsi="IRANSansWeb Medium" w:cs="IRANSansWeb Medium" w:hint="cs"/>
+                <w:sz w:val="24"/>
+                <w:szCs w:val="24"/>
+                <w:rtl/>
+              </w:rPr>
+              <w:t>ورودی ها</w:t>
+            </w:r>
+          </w:p>
+        </w:tc>
+        <w:tc>
+          <w:tcPr>
+            <w:tcW w:w="7556" w:type="dxa"/>
+          </w:tcPr>
+          <w:p>
+            <w:pPr>
+              <w:rPr>
+                <w:rFonts w:ascii="IRANSansWeb Light" w:hAnsi="IRANSansWeb Light" w:cs="IRANSansWeb Light"/>
+                <w:sz w:val="24"/>
+                <w:szCs w:val="24"/>
+              </w:rPr>
+            </w:pPr>
+            <w:r>
+              <w:rPr>
+                <w:rFonts w:ascii="IRANSansWeb Light" w:hAnsi="IRANSansWeb Light" w:cs="IRANSansWeb Light"/>
+                <w:sz w:val="24"/>
+                <w:szCs w:val="24"/>
+              </w:rPr>
+              <w:t>Search Request</w:t>
+            </w:r>
+          </w:p>
+        </w:tc>
+      </w:tr>
+      <w:tr>
+        <w:tc>
+          <w:tcPr>
+            <w:tcW w:w="1794" w:type="dxa"/>
+          </w:tcPr>
+          <w:p>
+            <w:pPr>
+              <w:bidi/>
+              <w:jc w:val="center"/>
+              <w:rPr>
+                <w:rFonts w:ascii="IRANSansWeb Medium" w:hAnsi="IRANSansWeb Medium" w:cs="IRANSansWeb Medium"/>
+                <w:sz w:val="24"/>
+                <w:szCs w:val="24"/>
+                <w:rtl/>
+              </w:rPr>
+            </w:pPr>
+            <w:r>
+              <w:rPr>
+                <w:rFonts w:ascii="IRANSansWeb Medium" w:hAnsi="IRANSansWeb Medium" w:cs="IRANSansWeb Medium" w:hint="cs"/>
+                <w:sz w:val="24"/>
+                <w:szCs w:val="24"/>
+                <w:rtl/>
+              </w:rPr>
+              <w:t>خروجی ها</w:t>
+            </w:r>
+          </w:p>
+        </w:tc>
+        <w:tc>
+          <w:tcPr>
+            <w:tcW w:w="7556" w:type="dxa"/>
+          </w:tcPr>
+          <w:p>
+            <w:pPr>
+              <w:rPr>
+                <w:rFonts w:ascii="IRANSansWeb Light" w:hAnsi="IRANSansWeb Light" w:cs="IRANSansWeb Light"/>
+                <w:sz w:val="24"/>
+                <w:szCs w:val="24"/>
+                <w:rtl/>
+              </w:rPr>
+            </w:pPr>
+            <w:r>
+              <w:rPr>
+                <w:rFonts w:ascii="IRANSansWeb Light" w:hAnsi="IRANSansWeb Light" w:cs="IRANSansWeb Light"/>
+                <w:sz w:val="24"/>
+                <w:szCs w:val="24"/>
+              </w:rPr>
+              <w:t>Available Park Places</w:t>
             </w:r>
           </w:p>
         </w:tc>
@@ -549,7 +1088,7 @@
               <w:bidi/>
               <w:jc w:val="center"/>
               <w:rPr>
-                <w:rFonts w:ascii="IRANSansWeb Medium" w:hAnsi="IRANSansWeb Medium" w:cs="IRANSansWeb Medium" w:hint="cs"/>
+                <w:rFonts w:ascii="IRANSansWeb Medium" w:hAnsi="IRANSansWeb Medium" w:cs="IRANSansWeb Medium"/>
                 <w:sz w:val="24"/>
                 <w:szCs w:val="24"/>
                 <w:rtl/>
@@ -586,7 +1125,7 @@
                 <w:sz w:val="24"/>
                 <w:szCs w:val="24"/>
               </w:rPr>
-              <w:t>Search Park Places</w:t>
+              <w:t>Make Reservation</w:t>
             </w:r>
           </w:p>
         </w:tc>
@@ -626,22 +1165,22 @@
             <w:pPr>
               <w:bidi/>
               <w:rPr>
+                <w:rFonts w:ascii="IRANSansWeb Light" w:hAnsi="IRANSansWeb Light" w:cs="IRANSansWeb Light"/>
+                <w:sz w:val="24"/>
+                <w:szCs w:val="24"/>
+                <w:rtl/>
+                <w:lang w:bidi="fa-IR"/>
+              </w:rPr>
+            </w:pPr>
+            <w:r>
+              <w:rPr>
                 <w:rFonts w:ascii="IRANSansWeb Light" w:hAnsi="IRANSansWeb Light" w:cs="IRANSansWeb Light" w:hint="cs"/>
                 <w:sz w:val="24"/>
                 <w:szCs w:val="24"/>
                 <w:rtl/>
                 <w:lang w:bidi="fa-IR"/>
               </w:rPr>
-            </w:pPr>
-            <w:r>
-              <w:rPr>
-                <w:rFonts w:ascii="IRANSansWeb Light" w:hAnsi="IRANSansWeb Light" w:cs="IRANSansWeb Light" w:hint="cs"/>
-                <w:sz w:val="24"/>
-                <w:szCs w:val="24"/>
-                <w:rtl/>
-                <w:lang w:bidi="fa-IR"/>
-              </w:rPr>
-              <w:t>جستجوی محل های پارک قابل رزرو اطراف کاربر</w:t>
+              <w:t>انجام عملیات رزرو جای پارک</w:t>
             </w:r>
           </w:p>
         </w:tc>
@@ -691,7 +1230,7 @@
                 <w:sz w:val="24"/>
                 <w:szCs w:val="24"/>
               </w:rPr>
-              <w:t>Search Request</w:t>
+              <w:t>Reservation Request</w:t>
             </w:r>
           </w:p>
         </w:tc>
@@ -742,12 +1281,23 @@
                 <w:sz w:val="24"/>
                 <w:szCs w:val="24"/>
               </w:rPr>
-              <w:t>Available Park Places</w:t>
+              <w:t>Reservation Result</w:t>
             </w:r>
           </w:p>
         </w:tc>
       </w:tr>
     </w:tbl>
+    <w:p>
+      <w:pPr>
+        <w:bidi/>
+        <w:jc w:val="center"/>
+        <w:rPr>
+          <w:rFonts w:ascii="IRANSansWeb Medium" w:hAnsi="IRANSansWeb Medium" w:cs="IRANSansWeb Medium"/>
+          <w:rtl/>
+          <w:lang w:bidi="fa-IR"/>
+        </w:rPr>
+      </w:pPr>
+    </w:p>
     <w:p>
       <w:pPr>
         <w:bidi/>
@@ -780,21 +1330,22 @@
               <w:bidi/>
               <w:jc w:val="center"/>
               <w:rPr>
-                <w:rFonts w:ascii="IRANSansWeb Medium" w:hAnsi="IRANSansWeb Medium" w:cs="IRANSansWeb Medium" w:hint="cs"/>
-                <w:sz w:val="24"/>
-                <w:szCs w:val="24"/>
-                <w:rtl/>
-                <w:lang w:bidi="fa-IR"/>
-              </w:rPr>
-            </w:pPr>
-            <w:r>
-              <w:rPr>
-                <w:rFonts w:ascii="IRANSansWeb Medium" w:hAnsi="IRANSansWeb Medium" w:cs="IRANSansWeb Medium" w:hint="cs"/>
-                <w:sz w:val="24"/>
-                <w:szCs w:val="24"/>
-                <w:rtl/>
-                <w:lang w:bidi="fa-IR"/>
-              </w:rPr>
+                <w:rFonts w:ascii="IRANSansWeb Medium" w:hAnsi="IRANSansWeb Medium" w:cs="IRANSansWeb Medium"/>
+                <w:sz w:val="24"/>
+                <w:szCs w:val="24"/>
+                <w:rtl/>
+                <w:lang w:bidi="fa-IR"/>
+              </w:rPr>
+            </w:pPr>
+            <w:r>
+              <w:rPr>
+                <w:rFonts w:ascii="IRANSansWeb Medium" w:hAnsi="IRANSansWeb Medium" w:cs="IRANSansWeb Medium" w:hint="cs"/>
+                <w:sz w:val="24"/>
+                <w:szCs w:val="24"/>
+                <w:rtl/>
+                <w:lang w:bidi="fa-IR"/>
+              </w:rPr>
+              <w:lastRenderedPageBreak/>
               <w:t>نام تابع</w:t>
             </w:r>
           </w:p>
@@ -817,7 +1368,7 @@
                 <w:sz w:val="24"/>
                 <w:szCs w:val="24"/>
               </w:rPr>
-              <w:t>Make Reservation</w:t>
+              <w:t>Cancel Reservation</w:t>
             </w:r>
           </w:p>
         </w:tc>
@@ -857,22 +1408,22 @@
             <w:pPr>
               <w:bidi/>
               <w:rPr>
+                <w:rFonts w:ascii="IRANSansWeb Light" w:hAnsi="IRANSansWeb Light" w:cs="IRANSansWeb Light"/>
+                <w:sz w:val="24"/>
+                <w:szCs w:val="24"/>
+                <w:rtl/>
+                <w:lang w:bidi="fa-IR"/>
+              </w:rPr>
+            </w:pPr>
+            <w:r>
+              <w:rPr>
                 <w:rFonts w:ascii="IRANSansWeb Light" w:hAnsi="IRANSansWeb Light" w:cs="IRANSansWeb Light" w:hint="cs"/>
                 <w:sz w:val="24"/>
                 <w:szCs w:val="24"/>
                 <w:rtl/>
                 <w:lang w:bidi="fa-IR"/>
               </w:rPr>
-            </w:pPr>
-            <w:r>
-              <w:rPr>
-                <w:rFonts w:ascii="IRANSansWeb Light" w:hAnsi="IRANSansWeb Light" w:cs="IRANSansWeb Light" w:hint="cs"/>
-                <w:sz w:val="24"/>
-                <w:szCs w:val="24"/>
-                <w:rtl/>
-                <w:lang w:bidi="fa-IR"/>
-              </w:rPr>
-              <w:t>انجام عملیات رزرو جای پارک</w:t>
+              <w:t>انجام عملیات لغو رزرو جای پارک و مرجوع کردن هزینه توسط سیستم به کاربر</w:t>
             </w:r>
           </w:p>
         </w:tc>
@@ -922,7 +1473,7 @@
                 <w:sz w:val="24"/>
                 <w:szCs w:val="24"/>
               </w:rPr>
-              <w:t>Reservation Request</w:t>
+              <w:t>Cancel Reservation Request</w:t>
             </w:r>
           </w:p>
         </w:tc>
@@ -973,263 +1524,12 @@
                 <w:sz w:val="24"/>
                 <w:szCs w:val="24"/>
               </w:rPr>
-              <w:t>Reservation Result</w:t>
+              <w:t>Cancel Reservation Result</w:t>
             </w:r>
           </w:p>
         </w:tc>
       </w:tr>
     </w:tbl>
-    <w:p>
-      <w:pPr>
-        <w:bidi/>
-        <w:jc w:val="center"/>
-        <w:rPr>
-          <w:rFonts w:ascii="IRANSansWeb Medium" w:hAnsi="IRANSansWeb Medium" w:cs="IRANSansWeb Medium"/>
-          <w:rtl/>
-          <w:lang w:bidi="fa-IR"/>
-        </w:rPr>
-      </w:pPr>
-    </w:p>
-    <w:tbl>
-      <w:tblPr>
-        <w:tblStyle w:val="TableGrid"/>
-        <w:bidiVisual/>
-        <w:tblW w:w="0" w:type="auto"/>
-        <w:tblLook w:val="04A0" w:firstRow="1" w:lastRow="0" w:firstColumn="1" w:lastColumn="0" w:noHBand="0" w:noVBand="1"/>
-      </w:tblPr>
-      <w:tblGrid>
-        <w:gridCol w:w="1794"/>
-        <w:gridCol w:w="7556"/>
-      </w:tblGrid>
-      <w:tr>
-        <w:tc>
-          <w:tcPr>
-            <w:tcW w:w="1794" w:type="dxa"/>
-          </w:tcPr>
-          <w:p>
-            <w:pPr>
-              <w:bidi/>
-              <w:jc w:val="center"/>
-              <w:rPr>
-                <w:rFonts w:ascii="IRANSansWeb Medium" w:hAnsi="IRANSansWeb Medium" w:cs="IRANSansWeb Medium" w:hint="cs"/>
-                <w:sz w:val="24"/>
-                <w:szCs w:val="24"/>
-                <w:rtl/>
-                <w:lang w:bidi="fa-IR"/>
-              </w:rPr>
-            </w:pPr>
-            <w:r>
-              <w:rPr>
-                <w:rFonts w:ascii="IRANSansWeb Medium" w:hAnsi="IRANSansWeb Medium" w:cs="IRANSansWeb Medium" w:hint="cs"/>
-                <w:sz w:val="24"/>
-                <w:szCs w:val="24"/>
-                <w:rtl/>
-                <w:lang w:bidi="fa-IR"/>
-              </w:rPr>
-              <w:t>نام تابع</w:t>
-            </w:r>
-          </w:p>
-        </w:tc>
-        <w:tc>
-          <w:tcPr>
-            <w:tcW w:w="7556" w:type="dxa"/>
-          </w:tcPr>
-          <w:p>
-            <w:pPr>
-              <w:rPr>
-                <w:rFonts w:ascii="IRANSansWeb Light" w:hAnsi="IRANSansWeb Light" w:cs="IRANSansWeb Light"/>
-                <w:sz w:val="24"/>
-                <w:szCs w:val="24"/>
-              </w:rPr>
-            </w:pPr>
-            <w:r>
-              <w:rPr>
-                <w:rFonts w:ascii="IRANSansWeb Light" w:hAnsi="IRANSansWeb Light" w:cs="IRANSansWeb Light"/>
-                <w:sz w:val="24"/>
-                <w:szCs w:val="24"/>
-              </w:rPr>
-              <w:t>Cancel Reservation</w:t>
-            </w:r>
-          </w:p>
-        </w:tc>
-      </w:tr>
-      <w:tr>
-        <w:tc>
-          <w:tcPr>
-            <w:tcW w:w="1794" w:type="dxa"/>
-          </w:tcPr>
-          <w:p>
-            <w:pPr>
-              <w:bidi/>
-              <w:jc w:val="center"/>
-              <w:rPr>
-                <w:rFonts w:ascii="IRANSansWeb Medium" w:hAnsi="IRANSansWeb Medium" w:cs="IRANSansWeb Medium"/>
-                <w:sz w:val="24"/>
-                <w:szCs w:val="24"/>
-                <w:rtl/>
-              </w:rPr>
-            </w:pPr>
-            <w:r>
-              <w:rPr>
-                <w:rFonts w:ascii="IRANSansWeb Medium" w:hAnsi="IRANSansWeb Medium" w:cs="IRANSansWeb Medium" w:hint="cs"/>
-                <w:sz w:val="24"/>
-                <w:szCs w:val="24"/>
-                <w:rtl/>
-              </w:rPr>
-              <w:t>توضیحات</w:t>
-            </w:r>
-          </w:p>
-        </w:tc>
-        <w:tc>
-          <w:tcPr>
-            <w:tcW w:w="7556" w:type="dxa"/>
-          </w:tcPr>
-          <w:p>
-            <w:pPr>
-              <w:bidi/>
-              <w:rPr>
-                <w:rFonts w:ascii="IRANSansWeb Light" w:hAnsi="IRANSansWeb Light" w:cs="IRANSansWeb Light" w:hint="cs"/>
-                <w:sz w:val="24"/>
-                <w:szCs w:val="24"/>
-                <w:rtl/>
-                <w:lang w:bidi="fa-IR"/>
-              </w:rPr>
-            </w:pPr>
-            <w:r>
-              <w:rPr>
-                <w:rFonts w:ascii="IRANSansWeb Light" w:hAnsi="IRANSansWeb Light" w:cs="IRANSansWeb Light" w:hint="cs"/>
-                <w:sz w:val="24"/>
-                <w:szCs w:val="24"/>
-                <w:rtl/>
-                <w:lang w:bidi="fa-IR"/>
-              </w:rPr>
-              <w:t>انجام عملیات لغو رزرو جای پارک و مرجوع کردن هزینه توسط سیستم به کاربر</w:t>
-            </w:r>
-          </w:p>
-        </w:tc>
-      </w:tr>
-      <w:tr>
-        <w:tc>
-          <w:tcPr>
-            <w:tcW w:w="1794" w:type="dxa"/>
-          </w:tcPr>
-          <w:p>
-            <w:pPr>
-              <w:bidi/>
-              <w:jc w:val="center"/>
-              <w:rPr>
-                <w:rFonts w:ascii="IRANSansWeb Medium" w:hAnsi="IRANSansWeb Medium" w:cs="IRANSansWeb Medium"/>
-                <w:sz w:val="24"/>
-                <w:szCs w:val="24"/>
-                <w:rtl/>
-              </w:rPr>
-            </w:pPr>
-            <w:r>
-              <w:rPr>
-                <w:rFonts w:ascii="IRANSansWeb Medium" w:hAnsi="IRANSansWeb Medium" w:cs="IRANSansWeb Medium" w:hint="cs"/>
-                <w:sz w:val="24"/>
-                <w:szCs w:val="24"/>
-                <w:rtl/>
-              </w:rPr>
-              <w:t>ورودی ها</w:t>
-            </w:r>
-          </w:p>
-        </w:tc>
-        <w:tc>
-          <w:tcPr>
-            <w:tcW w:w="7556" w:type="dxa"/>
-          </w:tcPr>
-          <w:p>
-            <w:pPr>
-              <w:rPr>
-                <w:rFonts w:ascii="IRANSansWeb Light" w:hAnsi="IRANSansWeb Light" w:cs="IRANSansWeb Light"/>
-                <w:sz w:val="24"/>
-                <w:szCs w:val="24"/>
-              </w:rPr>
-            </w:pPr>
-            <w:r>
-              <w:rPr>
-                <w:rFonts w:ascii="IRANSansWeb Light" w:hAnsi="IRANSansWeb Light" w:cs="IRANSansWeb Light"/>
-                <w:sz w:val="24"/>
-                <w:szCs w:val="24"/>
-              </w:rPr>
-              <w:t>Cancel Reservation Request</w:t>
-            </w:r>
-          </w:p>
-        </w:tc>
-      </w:tr>
-      <w:tr>
-        <w:tc>
-          <w:tcPr>
-            <w:tcW w:w="1794" w:type="dxa"/>
-          </w:tcPr>
-          <w:p>
-            <w:pPr>
-              <w:bidi/>
-              <w:jc w:val="center"/>
-              <w:rPr>
-                <w:rFonts w:ascii="IRANSansWeb Medium" w:hAnsi="IRANSansWeb Medium" w:cs="IRANSansWeb Medium"/>
-                <w:sz w:val="24"/>
-                <w:szCs w:val="24"/>
-                <w:rtl/>
-              </w:rPr>
-            </w:pPr>
-            <w:r>
-              <w:rPr>
-                <w:rFonts w:ascii="IRANSansWeb Medium" w:hAnsi="IRANSansWeb Medium" w:cs="IRANSansWeb Medium" w:hint="cs"/>
-                <w:sz w:val="24"/>
-                <w:szCs w:val="24"/>
-                <w:rtl/>
-              </w:rPr>
-              <w:t>خروجی ها</w:t>
-            </w:r>
-          </w:p>
-        </w:tc>
-        <w:tc>
-          <w:tcPr>
-            <w:tcW w:w="7556" w:type="dxa"/>
-          </w:tcPr>
-          <w:p>
-            <w:pPr>
-              <w:rPr>
-                <w:rFonts w:ascii="IRANSansWeb Light" w:hAnsi="IRANSansWeb Light" w:cs="IRANSansWeb Light"/>
-                <w:sz w:val="24"/>
-                <w:szCs w:val="24"/>
-                <w:rtl/>
-              </w:rPr>
-            </w:pPr>
-            <w:r>
-              <w:rPr>
-                <w:rFonts w:ascii="IRANSansWeb Light" w:hAnsi="IRANSansWeb Light" w:cs="IRANSansWeb Light"/>
-                <w:sz w:val="24"/>
-                <w:szCs w:val="24"/>
-              </w:rPr>
-              <w:t>Cancel Reservation Result</w:t>
-            </w:r>
-          </w:p>
-        </w:tc>
-      </w:tr>
-    </w:tbl>
-    <w:p>
-      <w:pPr>
-        <w:bidi/>
-        <w:jc w:val="center"/>
-        <w:rPr>
-          <w:rFonts w:ascii="IRANSansWeb Medium" w:hAnsi="IRANSansWeb Medium" w:cs="IRANSansWeb Medium"/>
-          <w:lang w:bidi="fa-IR"/>
-        </w:rPr>
-      </w:pPr>
-    </w:p>
-    <w:p>
-      <w:pPr>
-        <w:bidi/>
-        <w:jc w:val="center"/>
-        <w:rPr>
-          <w:rFonts w:ascii="IRANSansWeb Medium" w:hAnsi="IRANSansWeb Medium" w:cs="IRANSansWeb Medium"/>
-          <w:lang w:bidi="fa-IR"/>
-        </w:rPr>
-      </w:pPr>
-    </w:p>
     <w:p>
       <w:pPr>
         <w:bidi/>
@@ -1261,22 +1561,21 @@
               <w:bidi/>
               <w:jc w:val="center"/>
               <w:rPr>
-                <w:rFonts w:ascii="IRANSansWeb Medium" w:hAnsi="IRANSansWeb Medium" w:cs="IRANSansWeb Medium" w:hint="cs"/>
-                <w:sz w:val="24"/>
-                <w:szCs w:val="24"/>
-                <w:rtl/>
-                <w:lang w:bidi="fa-IR"/>
-              </w:rPr>
-            </w:pPr>
-            <w:r>
-              <w:rPr>
-                <w:rFonts w:ascii="IRANSansWeb Medium" w:hAnsi="IRANSansWeb Medium" w:cs="IRANSansWeb Medium" w:hint="cs"/>
-                <w:sz w:val="24"/>
-                <w:szCs w:val="24"/>
-                <w:rtl/>
-                <w:lang w:bidi="fa-IR"/>
-              </w:rPr>
-              <w:lastRenderedPageBreak/>
+                <w:rFonts w:ascii="IRANSansWeb Medium" w:hAnsi="IRANSansWeb Medium" w:cs="IRANSansWeb Medium"/>
+                <w:sz w:val="24"/>
+                <w:szCs w:val="24"/>
+                <w:rtl/>
+                <w:lang w:bidi="fa-IR"/>
+              </w:rPr>
+            </w:pPr>
+            <w:r>
+              <w:rPr>
+                <w:rFonts w:ascii="IRANSansWeb Medium" w:hAnsi="IRANSansWeb Medium" w:cs="IRANSansWeb Medium" w:hint="cs"/>
+                <w:sz w:val="24"/>
+                <w:szCs w:val="24"/>
+                <w:rtl/>
+                <w:lang w:bidi="fa-IR"/>
+              </w:rPr>
               <w:t>نام تابع</w:t>
             </w:r>
           </w:p>
@@ -1342,7 +1641,7 @@
             <w:pPr>
               <w:bidi/>
               <w:rPr>
-                <w:rFonts w:ascii="IRANSansWeb Light" w:hAnsi="IRANSansWeb Light" w:cs="IRANSansWeb Light" w:hint="cs"/>
+                <w:rFonts w:ascii="IRANSansWeb Light" w:hAnsi="IRANSansWeb Light" w:cs="IRANSansWeb Light"/>
                 <w:sz w:val="24"/>
                 <w:szCs w:val="24"/>
                 <w:rtl/>
@@ -1539,23 +1838,7 @@
           <w:rtl/>
           <w:lang w:bidi="fa-IR"/>
         </w:rPr>
-        <w:t xml:space="preserve">سطح </w:t>
-      </w:r>
-      <w:r>
-        <w:rPr>
-          <w:rFonts w:ascii="IRANSansWeb Medium" w:hAnsi="IRANSansWeb Medium" w:cs="IRANSansWeb Medium" w:hint="cs"/>
-          <w:rtl/>
-          <w:lang w:bidi="fa-IR"/>
-        </w:rPr>
-        <w:t>دو</w:t>
-      </w:r>
-      <w:r>
-        <w:rPr>
-          <w:rFonts w:ascii="IRANSansWeb Medium" w:hAnsi="IRANSansWeb Medium" w:cs="IRANSansWeb Medium" w:hint="cs"/>
-          <w:rtl/>
-          <w:lang w:bidi="fa-IR"/>
-        </w:rPr>
-        <w:t xml:space="preserve"> </w:t>
+        <w:t xml:space="preserve">سطح دو </w:t>
       </w:r>
       <w:r>
         <w:rPr>
@@ -1586,7 +1869,7 @@
               <w:bidi/>
               <w:jc w:val="center"/>
               <w:rPr>
-                <w:rFonts w:ascii="IRANSansWeb Medium" w:hAnsi="IRANSansWeb Medium" w:cs="IRANSansWeb Medium" w:hint="cs"/>
+                <w:rFonts w:ascii="IRANSansWeb Medium" w:hAnsi="IRANSansWeb Medium" w:cs="IRANSansWeb Medium"/>
                 <w:sz w:val="24"/>
                 <w:szCs w:val="24"/>
                 <w:rtl/>
@@ -1626,7 +1909,15 @@
                 <w:sz w:val="24"/>
                 <w:szCs w:val="24"/>
               </w:rPr>
-              <w:t>Process Geo Location</w:t>
+              <w:t>Get</w:t>
+            </w:r>
+            <w:r>
+              <w:rPr>
+                <w:rFonts w:ascii="IRANSansWeb Light" w:hAnsi="IRANSansWeb Light" w:cs="IRANSansWeb Light"/>
+                <w:sz w:val="24"/>
+                <w:szCs w:val="24"/>
+              </w:rPr>
+              <w:t xml:space="preserve"> Geo Location</w:t>
             </w:r>
           </w:p>
         </w:tc>
@@ -1666,7 +1957,7 @@
             <w:pPr>
               <w:bidi/>
               <w:rPr>
-                <w:rFonts w:ascii="IRANSansWeb Light" w:hAnsi="IRANSansWeb Light" w:cs="IRANSansWeb Light" w:hint="cs"/>
+                <w:rFonts w:ascii="IRANSansWeb Light" w:hAnsi="IRANSansWeb Light" w:cs="IRANSansWeb Light"/>
                 <w:sz w:val="24"/>
                 <w:szCs w:val="24"/>
                 <w:rtl/>
@@ -1820,7 +2111,7 @@
               <w:bidi/>
               <w:jc w:val="center"/>
               <w:rPr>
-                <w:rFonts w:ascii="IRANSansWeb Medium" w:hAnsi="IRANSansWeb Medium" w:cs="IRANSansWeb Medium" w:hint="cs"/>
+                <w:rFonts w:ascii="IRANSansWeb Medium" w:hAnsi="IRANSansWeb Medium" w:cs="IRANSansWeb Medium"/>
                 <w:sz w:val="24"/>
                 <w:szCs w:val="24"/>
                 <w:rtl/>
@@ -1860,7 +2151,7 @@
                 <w:sz w:val="24"/>
                 <w:szCs w:val="24"/>
               </w:rPr>
-              <w:t>Finding Near Park Locations</w:t>
+              <w:t>Perform Search</w:t>
             </w:r>
           </w:p>
         </w:tc>
@@ -1900,7 +2191,7 @@
             <w:pPr>
               <w:bidi/>
               <w:rPr>
-                <w:rFonts w:ascii="IRANSansWeb Light" w:hAnsi="IRANSansWeb Light" w:cs="IRANSansWeb Light" w:hint="cs"/>
+                <w:rFonts w:ascii="IRANSansWeb Light" w:hAnsi="IRANSansWeb Light" w:cs="IRANSansWeb Light"/>
                 <w:sz w:val="24"/>
                 <w:szCs w:val="24"/>
                 <w:rtl/>
@@ -2025,9 +2316,9 @@
     <w:p>
       <w:pPr>
         <w:bidi/>
-        <w:jc w:val="center"/>
         <w:rPr>
           <w:rFonts w:ascii="IRANSansWeb Medium" w:hAnsi="IRANSansWeb Medium" w:cs="IRANSansWeb Medium"/>
+          <w:rtl/>
           <w:lang w:bidi="fa-IR"/>
         </w:rPr>
       </w:pPr>
@@ -2094,7 +2385,7 @@
               <w:bidi/>
               <w:jc w:val="center"/>
               <w:rPr>
-                <w:rFonts w:ascii="IRANSansWeb Medium" w:hAnsi="IRANSansWeb Medium" w:cs="IRANSansWeb Medium" w:hint="cs"/>
+                <w:rFonts w:ascii="IRANSansWeb Medium" w:hAnsi="IRANSansWeb Medium" w:cs="IRANSansWeb Medium"/>
                 <w:sz w:val="24"/>
                 <w:szCs w:val="24"/>
                 <w:rtl/>
@@ -2123,18 +2414,20 @@
                 <w:tab w:val="left" w:pos="5040"/>
               </w:tabs>
               <w:rPr>
-                <w:rFonts w:ascii="IRANSansWeb Light" w:hAnsi="IRANSansWeb Light" w:cs="IRANSansWeb Light"/>
-                <w:sz w:val="24"/>
-                <w:szCs w:val="24"/>
-              </w:rPr>
-            </w:pPr>
-            <w:r>
-              <w:rPr>
-                <w:rFonts w:ascii="IRANSansWeb Light" w:hAnsi="IRANSansWeb Light" w:cs="IRANSansWeb Light"/>
-                <w:sz w:val="24"/>
-                <w:szCs w:val="24"/>
-              </w:rPr>
-              <w:t>Perform BFS Search For Park Locations</w:t>
+                <w:rFonts w:ascii="IRANSansWeb Light" w:hAnsi="IRANSansWeb Light" w:cs="IRANSansWeb Light" w:hint="cs"/>
+                <w:sz w:val="24"/>
+                <w:szCs w:val="24"/>
+                <w:rtl/>
+                <w:lang w:bidi="fa-IR"/>
+              </w:rPr>
+            </w:pPr>
+            <w:r>
+              <w:rPr>
+                <w:rFonts w:ascii="IRANSansWeb Light" w:hAnsi="IRANSansWeb Light" w:cs="IRANSansWeb Light"/>
+                <w:sz w:val="24"/>
+                <w:szCs w:val="24"/>
+              </w:rPr>
+              <w:t>Get Park Place Status</w:t>
             </w:r>
           </w:p>
         </w:tc>
@@ -2174,22 +2467,22 @@
             <w:pPr>
               <w:bidi/>
               <w:rPr>
+                <w:rFonts w:ascii="IRANSansWeb Light" w:hAnsi="IRANSansWeb Light" w:cs="IRANSansWeb Light"/>
+                <w:sz w:val="24"/>
+                <w:szCs w:val="24"/>
+                <w:rtl/>
+                <w:lang w:bidi="fa-IR"/>
+              </w:rPr>
+            </w:pPr>
+            <w:r>
+              <w:rPr>
                 <w:rFonts w:ascii="IRANSansWeb Light" w:hAnsi="IRANSansWeb Light" w:cs="IRANSansWeb Light" w:hint="cs"/>
                 <w:sz w:val="24"/>
                 <w:szCs w:val="24"/>
                 <w:rtl/>
                 <w:lang w:bidi="fa-IR"/>
               </w:rPr>
-            </w:pPr>
-            <w:r>
-              <w:rPr>
-                <w:rFonts w:ascii="IRANSansWeb Light" w:hAnsi="IRANSansWeb Light" w:cs="IRANSansWeb Light" w:hint="cs"/>
-                <w:sz w:val="24"/>
-                <w:szCs w:val="24"/>
-                <w:rtl/>
-                <w:lang w:bidi="fa-IR"/>
-              </w:rPr>
-              <w:t>جستجوی اول سطح برای یافتن نزدیک ترین محل های پارک از موقعیت کاربر</w:t>
+              <w:t>بررسی قابل رزرو بودن جای پارک در زمان مورد نظر کاربر</w:t>
             </w:r>
           </w:p>
         </w:tc>
@@ -2239,7 +2532,7 @@
                 <w:sz w:val="24"/>
                 <w:szCs w:val="24"/>
               </w:rPr>
-              <w:t>Geo Location</w:t>
+              <w:t>Reservation Request</w:t>
             </w:r>
           </w:p>
         </w:tc>
@@ -2277,20 +2570,23 @@
           </w:tcPr>
           <w:p>
             <w:pPr>
-              <w:rPr>
-                <w:rFonts w:ascii="IRANSansWeb Light" w:hAnsi="IRANSansWeb Light" w:cs="IRANSansWeb Light"/>
-                <w:sz w:val="24"/>
-                <w:szCs w:val="24"/>
-                <w:rtl/>
-              </w:rPr>
-            </w:pPr>
-            <w:r>
-              <w:rPr>
-                <w:rFonts w:ascii="IRANSansWeb Light" w:hAnsi="IRANSansWeb Light" w:cs="IRANSansWeb Light"/>
-                <w:sz w:val="24"/>
-                <w:szCs w:val="24"/>
-              </w:rPr>
-              <w:t>Park Place List</w:t>
+              <w:tabs>
+                <w:tab w:val="left" w:pos="2592"/>
+              </w:tabs>
+              <w:rPr>
+                <w:rFonts w:ascii="IRANSansWeb Light" w:hAnsi="IRANSansWeb Light" w:cs="IRANSansWeb Light"/>
+                <w:sz w:val="24"/>
+                <w:szCs w:val="24"/>
+                <w:rtl/>
+              </w:rPr>
+            </w:pPr>
+            <w:r>
+              <w:rPr>
+                <w:rFonts w:ascii="IRANSansWeb Light" w:hAnsi="IRANSansWeb Light" w:cs="IRANSansWeb Light"/>
+                <w:sz w:val="24"/>
+                <w:szCs w:val="24"/>
+              </w:rPr>
+              <w:t>Available Place</w:t>
             </w:r>
           </w:p>
         </w:tc>
@@ -2302,6 +2598,27 @@
         <w:jc w:val="center"/>
         <w:rPr>
           <w:rFonts w:ascii="IRANSansWeb Medium" w:hAnsi="IRANSansWeb Medium" w:cs="IRANSansWeb Medium"/>
+          <w:lang w:bidi="fa-IR"/>
+        </w:rPr>
+      </w:pPr>
+    </w:p>
+    <w:p>
+      <w:pPr>
+        <w:bidi/>
+        <w:jc w:val="center"/>
+        <w:rPr>
+          <w:rFonts w:ascii="IRANSansWeb Medium" w:hAnsi="IRANSansWeb Medium" w:cs="IRANSansWeb Medium"/>
+          <w:lang w:bidi="fa-IR"/>
+        </w:rPr>
+      </w:pPr>
+    </w:p>
+    <w:p>
+      <w:pPr>
+        <w:bidi/>
+        <w:jc w:val="center"/>
+        <w:rPr>
+          <w:rFonts w:ascii="IRANSansWeb Medium" w:hAnsi="IRANSansWeb Medium" w:cs="IRANSansWeb Medium" w:hint="cs"/>
+          <w:rtl/>
           <w:lang w:bidi="fa-IR"/>
         </w:rPr>
       </w:pPr>
@@ -2327,21 +2644,22 @@
               <w:bidi/>
               <w:jc w:val="center"/>
               <w:rPr>
-                <w:rFonts w:ascii="IRANSansWeb Medium" w:hAnsi="IRANSansWeb Medium" w:cs="IRANSansWeb Medium" w:hint="cs"/>
-                <w:sz w:val="24"/>
-                <w:szCs w:val="24"/>
-                <w:rtl/>
-                <w:lang w:bidi="fa-IR"/>
-              </w:rPr>
-            </w:pPr>
-            <w:r>
-              <w:rPr>
-                <w:rFonts w:ascii="IRANSansWeb Medium" w:hAnsi="IRANSansWeb Medium" w:cs="IRANSansWeb Medium" w:hint="cs"/>
-                <w:sz w:val="24"/>
-                <w:szCs w:val="24"/>
-                <w:rtl/>
-                <w:lang w:bidi="fa-IR"/>
-              </w:rPr>
+                <w:rFonts w:ascii="IRANSansWeb Medium" w:hAnsi="IRANSansWeb Medium" w:cs="IRANSansWeb Medium"/>
+                <w:sz w:val="24"/>
+                <w:szCs w:val="24"/>
+                <w:rtl/>
+                <w:lang w:bidi="fa-IR"/>
+              </w:rPr>
+            </w:pPr>
+            <w:r>
+              <w:rPr>
+                <w:rFonts w:ascii="IRANSansWeb Medium" w:hAnsi="IRANSansWeb Medium" w:cs="IRANSansWeb Medium" w:hint="cs"/>
+                <w:sz w:val="24"/>
+                <w:szCs w:val="24"/>
+                <w:rtl/>
+                <w:lang w:bidi="fa-IR"/>
+              </w:rPr>
+              <w:lastRenderedPageBreak/>
               <w:t>نام تابع</w:t>
             </w:r>
           </w:p>
@@ -2367,7 +2685,7 @@
                 <w:sz w:val="24"/>
                 <w:szCs w:val="24"/>
               </w:rPr>
-              <w:t>Check Places</w:t>
+              <w:t>Calculate Price</w:t>
             </w:r>
           </w:p>
         </w:tc>
@@ -2407,22 +2725,22 @@
             <w:pPr>
               <w:bidi/>
               <w:rPr>
+                <w:rFonts w:ascii="IRANSansWeb Light" w:hAnsi="IRANSansWeb Light" w:cs="IRANSansWeb Light"/>
+                <w:sz w:val="24"/>
+                <w:szCs w:val="24"/>
+                <w:rtl/>
+                <w:lang w:bidi="fa-IR"/>
+              </w:rPr>
+            </w:pPr>
+            <w:r>
+              <w:rPr>
                 <w:rFonts w:ascii="IRANSansWeb Light" w:hAnsi="IRANSansWeb Light" w:cs="IRANSansWeb Light" w:hint="cs"/>
                 <w:sz w:val="24"/>
                 <w:szCs w:val="24"/>
                 <w:rtl/>
                 <w:lang w:bidi="fa-IR"/>
               </w:rPr>
-            </w:pPr>
-            <w:r>
-              <w:rPr>
-                <w:rFonts w:ascii="IRANSansWeb Light" w:hAnsi="IRANSansWeb Light" w:cs="IRANSansWeb Light" w:hint="cs"/>
-                <w:sz w:val="24"/>
-                <w:szCs w:val="24"/>
-                <w:rtl/>
-                <w:lang w:bidi="fa-IR"/>
-              </w:rPr>
-              <w:t>بررسی محل های پارک از نظر قابل رزرو بودن در ساعات مورد نظر کاربر</w:t>
+              <w:t>محاسبه هزینه رزرو مکان مورد نظر کاربر در زمان مشخص شده</w:t>
             </w:r>
           </w:p>
         </w:tc>
@@ -2472,7 +2790,7 @@
                 <w:sz w:val="24"/>
                 <w:szCs w:val="24"/>
               </w:rPr>
-              <w:t>Park Place List</w:t>
+              <w:t>Available Place</w:t>
             </w:r>
           </w:p>
         </w:tc>
@@ -2526,7 +2844,24 @@
                 <w:sz w:val="24"/>
                 <w:szCs w:val="24"/>
               </w:rPr>
-              <w:t>Available Places</w:t>
+              <w:t>Price /</w:t>
+            </w:r>
+            <w:r>
+              <w:rPr>
+                <w:rFonts w:ascii="Tahoma" w:hAnsi="Tahoma" w:cs="Tahoma" w:hint="cs"/>
+                <w:sz w:val="24"/>
+                <w:szCs w:val="24"/>
+                <w:rtl/>
+              </w:rPr>
+              <w:t xml:space="preserve"> </w:t>
+            </w:r>
+            <w:r>
+              <w:rPr>
+                <w:rFonts w:ascii="IRANSansWeb Light" w:hAnsi="IRANSansWeb Light" w:cs="IRANSansWeb Light"/>
+                <w:sz w:val="24"/>
+                <w:szCs w:val="24"/>
+              </w:rPr>
+              <w:t>Park Place</w:t>
             </w:r>
           </w:p>
         </w:tc>
@@ -2535,7 +2870,6 @@
     <w:p>
       <w:pPr>
         <w:bidi/>
-        <w:jc w:val="center"/>
         <w:rPr>
           <w:rFonts w:ascii="IRANSansWeb Medium" w:hAnsi="IRANSansWeb Medium" w:cs="IRANSansWeb Medium"/>
           <w:rtl/>
@@ -2543,17 +2877,249 @@
         </w:rPr>
       </w:pPr>
     </w:p>
-    <w:p>
-      <w:pPr>
-        <w:bidi/>
-        <w:jc w:val="center"/>
-        <w:rPr>
-          <w:rFonts w:ascii="IRANSansWeb Medium" w:hAnsi="IRANSansWeb Medium" w:cs="IRANSansWeb Medium"/>
-          <w:rtl/>
-          <w:lang w:bidi="fa-IR"/>
-        </w:rPr>
-      </w:pPr>
-    </w:p>
+    <w:tbl>
+      <w:tblPr>
+        <w:tblStyle w:val="TableGrid"/>
+        <w:bidiVisual/>
+        <w:tblW w:w="0" w:type="auto"/>
+        <w:tblLook w:val="04A0" w:firstRow="1" w:lastRow="0" w:firstColumn="1" w:lastColumn="0" w:noHBand="0" w:noVBand="1"/>
+      </w:tblPr>
+      <w:tblGrid>
+        <w:gridCol w:w="1794"/>
+        <w:gridCol w:w="7556"/>
+      </w:tblGrid>
+      <w:tr>
+        <w:tc>
+          <w:tcPr>
+            <w:tcW w:w="1794" w:type="dxa"/>
+          </w:tcPr>
+          <w:p>
+            <w:pPr>
+              <w:bidi/>
+              <w:jc w:val="center"/>
+              <w:rPr>
+                <w:rFonts w:ascii="IRANSansWeb Medium" w:hAnsi="IRANSansWeb Medium" w:cs="IRANSansWeb Medium"/>
+                <w:sz w:val="24"/>
+                <w:szCs w:val="24"/>
+                <w:rtl/>
+                <w:lang w:bidi="fa-IR"/>
+              </w:rPr>
+            </w:pPr>
+            <w:r>
+              <w:rPr>
+                <w:rFonts w:ascii="IRANSansWeb Medium" w:hAnsi="IRANSansWeb Medium" w:cs="IRANSansWeb Medium" w:hint="cs"/>
+                <w:sz w:val="24"/>
+                <w:szCs w:val="24"/>
+                <w:rtl/>
+                <w:lang w:bidi="fa-IR"/>
+              </w:rPr>
+              <w:t>نام تابع</w:t>
+            </w:r>
+          </w:p>
+        </w:tc>
+        <w:tc>
+          <w:tcPr>
+            <w:tcW w:w="7556" w:type="dxa"/>
+          </w:tcPr>
+          <w:p>
+            <w:pPr>
+              <w:tabs>
+                <w:tab w:val="left" w:pos="5040"/>
+              </w:tabs>
+              <w:rPr>
+                <w:rFonts w:ascii="IRANSansWeb Light" w:hAnsi="IRANSansWeb Light" w:cs="IRANSansWeb Light"/>
+                <w:sz w:val="24"/>
+                <w:szCs w:val="24"/>
+              </w:rPr>
+            </w:pPr>
+            <w:r>
+              <w:rPr>
+                <w:rFonts w:ascii="IRANSansWeb Light" w:hAnsi="IRANSansWeb Light" w:cs="IRANSansWeb Light"/>
+                <w:sz w:val="24"/>
+                <w:szCs w:val="24"/>
+              </w:rPr>
+              <w:t>Do Reservation</w:t>
+            </w:r>
+          </w:p>
+        </w:tc>
+      </w:tr>
+      <w:tr>
+        <w:tc>
+          <w:tcPr>
+            <w:tcW w:w="1794" w:type="dxa"/>
+          </w:tcPr>
+          <w:p>
+            <w:pPr>
+              <w:bidi/>
+              <w:jc w:val="center"/>
+              <w:rPr>
+                <w:rFonts w:ascii="IRANSansWeb Medium" w:hAnsi="IRANSansWeb Medium" w:cs="IRANSansWeb Medium"/>
+                <w:sz w:val="24"/>
+                <w:szCs w:val="24"/>
+                <w:rtl/>
+              </w:rPr>
+            </w:pPr>
+            <w:r>
+              <w:rPr>
+                <w:rFonts w:ascii="IRANSansWeb Medium" w:hAnsi="IRANSansWeb Medium" w:cs="IRANSansWeb Medium" w:hint="cs"/>
+                <w:sz w:val="24"/>
+                <w:szCs w:val="24"/>
+                <w:rtl/>
+              </w:rPr>
+              <w:t>توضیحات</w:t>
+            </w:r>
+          </w:p>
+        </w:tc>
+        <w:tc>
+          <w:tcPr>
+            <w:tcW w:w="7556" w:type="dxa"/>
+          </w:tcPr>
+          <w:p>
+            <w:pPr>
+              <w:bidi/>
+              <w:rPr>
+                <w:rFonts w:ascii="IRANSansWeb Light" w:hAnsi="IRANSansWeb Light" w:cs="IRANSansWeb Light"/>
+                <w:sz w:val="24"/>
+                <w:szCs w:val="24"/>
+                <w:rtl/>
+                <w:lang w:bidi="fa-IR"/>
+              </w:rPr>
+            </w:pPr>
+            <w:r>
+              <w:rPr>
+                <w:rFonts w:ascii="IRANSansWeb Light" w:hAnsi="IRANSansWeb Light" w:cs="IRANSansWeb Light" w:hint="cs"/>
+                <w:sz w:val="24"/>
+                <w:szCs w:val="24"/>
+                <w:rtl/>
+                <w:lang w:bidi="fa-IR"/>
+              </w:rPr>
+              <w:t>اناجم رزرو جای پارک و ثبت اطلاعات مربوط به رزرو کاربر در پایگاه داده</w:t>
+            </w:r>
+          </w:p>
+        </w:tc>
+      </w:tr>
+      <w:tr>
+        <w:tc>
+          <w:tcPr>
+            <w:tcW w:w="1794" w:type="dxa"/>
+          </w:tcPr>
+          <w:p>
+            <w:pPr>
+              <w:bidi/>
+              <w:jc w:val="center"/>
+              <w:rPr>
+                <w:rFonts w:ascii="IRANSansWeb Medium" w:hAnsi="IRANSansWeb Medium" w:cs="IRANSansWeb Medium"/>
+                <w:sz w:val="24"/>
+                <w:szCs w:val="24"/>
+                <w:rtl/>
+              </w:rPr>
+            </w:pPr>
+            <w:r>
+              <w:rPr>
+                <w:rFonts w:ascii="IRANSansWeb Medium" w:hAnsi="IRANSansWeb Medium" w:cs="IRANSansWeb Medium" w:hint="cs"/>
+                <w:sz w:val="24"/>
+                <w:szCs w:val="24"/>
+                <w:rtl/>
+              </w:rPr>
+              <w:t>ورودی ها</w:t>
+            </w:r>
+          </w:p>
+        </w:tc>
+        <w:tc>
+          <w:tcPr>
+            <w:tcW w:w="7556" w:type="dxa"/>
+          </w:tcPr>
+          <w:p>
+            <w:pPr>
+              <w:rPr>
+                <w:rFonts w:ascii="IRANSansWeb Light" w:hAnsi="IRANSansWeb Light" w:cs="IRANSansWeb Light"/>
+                <w:sz w:val="24"/>
+                <w:szCs w:val="24"/>
+              </w:rPr>
+            </w:pPr>
+            <w:r>
+              <w:rPr>
+                <w:rFonts w:ascii="IRANSansWeb Light" w:hAnsi="IRANSansWeb Light" w:cs="IRANSansWeb Light"/>
+                <w:sz w:val="24"/>
+                <w:szCs w:val="24"/>
+              </w:rPr>
+              <w:t>Price /</w:t>
+            </w:r>
+            <w:r>
+              <w:rPr>
+                <w:rFonts w:ascii="Tahoma" w:hAnsi="Tahoma" w:cs="Tahoma" w:hint="cs"/>
+                <w:sz w:val="24"/>
+                <w:szCs w:val="24"/>
+                <w:rtl/>
+              </w:rPr>
+              <w:t xml:space="preserve"> </w:t>
+            </w:r>
+            <w:r>
+              <w:rPr>
+                <w:rFonts w:ascii="IRANSansWeb Light" w:hAnsi="IRANSansWeb Light" w:cs="IRANSansWeb Light"/>
+                <w:sz w:val="24"/>
+                <w:szCs w:val="24"/>
+              </w:rPr>
+              <w:t>Park Place</w:t>
+            </w:r>
+          </w:p>
+        </w:tc>
+      </w:tr>
+      <w:tr>
+        <w:tc>
+          <w:tcPr>
+            <w:tcW w:w="1794" w:type="dxa"/>
+          </w:tcPr>
+          <w:p>
+            <w:pPr>
+              <w:bidi/>
+              <w:jc w:val="center"/>
+              <w:rPr>
+                <w:rFonts w:ascii="IRANSansWeb Medium" w:hAnsi="IRANSansWeb Medium" w:cs="IRANSansWeb Medium"/>
+                <w:sz w:val="24"/>
+                <w:szCs w:val="24"/>
+                <w:rtl/>
+              </w:rPr>
+            </w:pPr>
+            <w:r>
+              <w:rPr>
+                <w:rFonts w:ascii="IRANSansWeb Medium" w:hAnsi="IRANSansWeb Medium" w:cs="IRANSansWeb Medium" w:hint="cs"/>
+                <w:sz w:val="24"/>
+                <w:szCs w:val="24"/>
+                <w:rtl/>
+              </w:rPr>
+              <w:t>خروجی ها</w:t>
+            </w:r>
+          </w:p>
+        </w:tc>
+        <w:tc>
+          <w:tcPr>
+            <w:tcW w:w="7556" w:type="dxa"/>
+          </w:tcPr>
+          <w:p>
+            <w:pPr>
+              <w:tabs>
+                <w:tab w:val="left" w:pos="2592"/>
+              </w:tabs>
+              <w:rPr>
+                <w:rFonts w:ascii="IRANSansWeb Light" w:hAnsi="IRANSansWeb Light" w:cs="IRANSansWeb Light"/>
+                <w:sz w:val="24"/>
+                <w:szCs w:val="24"/>
+                <w:rtl/>
+              </w:rPr>
+            </w:pPr>
+            <w:r>
+              <w:rPr>
+                <w:rFonts w:ascii="IRANSansWeb Light" w:hAnsi="IRANSansWeb Light" w:cs="IRANSansWeb Light"/>
+                <w:sz w:val="24"/>
+                <w:szCs w:val="24"/>
+              </w:rPr>
+              <w:t>Reservation Result</w:t>
+            </w:r>
+          </w:p>
+        </w:tc>
+      </w:tr>
+    </w:tbl>
     <w:p>
       <w:pPr>
         <w:bidi/>
@@ -2580,7 +3146,6 @@
           <w:rtl/>
           <w:lang w:bidi="fa-IR"/>
         </w:rPr>
-        <w:lastRenderedPageBreak/>
         <w:t xml:space="preserve">سطح </w:t>
       </w:r>
       <w:r>
@@ -2628,7 +3193,7 @@
               <w:bidi/>
               <w:jc w:val="center"/>
               <w:rPr>
-                <w:rFonts w:ascii="IRANSansWeb Medium" w:hAnsi="IRANSansWeb Medium" w:cs="IRANSansWeb Medium" w:hint="cs"/>
+                <w:rFonts w:ascii="IRANSansWeb Medium" w:hAnsi="IRANSansWeb Medium" w:cs="IRANSansWeb Medium"/>
                 <w:sz w:val="24"/>
                 <w:szCs w:val="24"/>
                 <w:rtl/>
@@ -2668,7 +3233,7 @@
                 <w:sz w:val="24"/>
                 <w:szCs w:val="24"/>
               </w:rPr>
-              <w:t>Check Park Place is Available</w:t>
+              <w:t>Payment</w:t>
             </w:r>
           </w:p>
         </w:tc>
@@ -2723,7 +3288,7 @@
                 <w:rtl/>
                 <w:lang w:bidi="fa-IR"/>
               </w:rPr>
-              <w:t>بررسی قابل رزرو بودن جای پارک در زمان مورد نظر کاربر</w:t>
+              <w:t>پرداخت مبلغ رزرو جای پارک توسط کاربر و ثبت اطلاعات پرداخت</w:t>
             </w:r>
           </w:p>
         </w:tc>
@@ -2773,7 +3338,7 @@
                 <w:sz w:val="24"/>
                 <w:szCs w:val="24"/>
               </w:rPr>
-              <w:t>Reservation Request</w:t>
+              <w:t>Price / Park Place</w:t>
             </w:r>
           </w:p>
         </w:tc>
@@ -2818,16 +3383,15 @@
                 <w:rFonts w:ascii="IRANSansWeb Light" w:hAnsi="IRANSansWeb Light" w:cs="IRANSansWeb Light"/>
                 <w:sz w:val="24"/>
                 <w:szCs w:val="24"/>
-                <w:rtl/>
-              </w:rPr>
-            </w:pPr>
-            <w:r>
-              <w:rPr>
-                <w:rFonts w:ascii="IRANSansWeb Light" w:hAnsi="IRANSansWeb Light" w:cs="IRANSansWeb Light"/>
-                <w:sz w:val="24"/>
-                <w:szCs w:val="24"/>
-              </w:rPr>
-              <w:t>Available Place</w:t>
+              </w:rPr>
+            </w:pPr>
+            <w:r>
+              <w:rPr>
+                <w:rFonts w:ascii="IRANSansWeb Light" w:hAnsi="IRANSansWeb Light" w:cs="IRANSansWeb Light"/>
+                <w:sz w:val="24"/>
+                <w:szCs w:val="24"/>
+              </w:rPr>
+              <w:t>Payment Result</w:t>
             </w:r>
           </w:p>
         </w:tc>
@@ -2865,7 +3429,7 @@
               <w:bidi/>
               <w:jc w:val="center"/>
               <w:rPr>
-                <w:rFonts w:ascii="IRANSansWeb Medium" w:hAnsi="IRANSansWeb Medium" w:cs="IRANSansWeb Medium" w:hint="cs"/>
+                <w:rFonts w:ascii="IRANSansWeb Medium" w:hAnsi="IRANSansWeb Medium" w:cs="IRANSansWeb Medium"/>
                 <w:sz w:val="24"/>
                 <w:szCs w:val="24"/>
                 <w:rtl/>
@@ -2905,7 +3469,7 @@
                 <w:sz w:val="24"/>
                 <w:szCs w:val="24"/>
               </w:rPr>
-              <w:t>Calculate Price</w:t>
+              <w:t>Submit Reservation</w:t>
             </w:r>
           </w:p>
         </w:tc>
@@ -2945,22 +3509,22 @@
             <w:pPr>
               <w:bidi/>
               <w:rPr>
+                <w:rFonts w:ascii="IRANSansWeb Light" w:hAnsi="IRANSansWeb Light" w:cs="IRANSansWeb Light"/>
+                <w:sz w:val="24"/>
+                <w:szCs w:val="24"/>
+                <w:rtl/>
+                <w:lang w:bidi="fa-IR"/>
+              </w:rPr>
+            </w:pPr>
+            <w:r>
+              <w:rPr>
                 <w:rFonts w:ascii="IRANSansWeb Light" w:hAnsi="IRANSansWeb Light" w:cs="IRANSansWeb Light" w:hint="cs"/>
                 <w:sz w:val="24"/>
                 <w:szCs w:val="24"/>
                 <w:rtl/>
                 <w:lang w:bidi="fa-IR"/>
               </w:rPr>
-            </w:pPr>
-            <w:r>
-              <w:rPr>
-                <w:rFonts w:ascii="IRANSansWeb Light" w:hAnsi="IRANSansWeb Light" w:cs="IRANSansWeb Light" w:hint="cs"/>
-                <w:sz w:val="24"/>
-                <w:szCs w:val="24"/>
-                <w:rtl/>
-                <w:lang w:bidi="fa-IR"/>
-              </w:rPr>
-              <w:t>محاسبه هزینه رزرو مکان مورد نظر کاربر در زمان مشخص شده</w:t>
+              <w:t>انجام رزرو جای پارک و ثبت رزرو در پایگاه داده</w:t>
             </w:r>
           </w:p>
         </w:tc>
@@ -3010,278 +3574,7 @@
                 <w:sz w:val="24"/>
                 <w:szCs w:val="24"/>
               </w:rPr>
-              <w:t>Available Place</w:t>
-            </w:r>
-          </w:p>
-        </w:tc>
-      </w:tr>
-      <w:tr>
-        <w:tc>
-          <w:tcPr>
-            <w:tcW w:w="1794" w:type="dxa"/>
-          </w:tcPr>
-          <w:p>
-            <w:pPr>
-              <w:bidi/>
-              <w:jc w:val="center"/>
-              <w:rPr>
-                <w:rFonts w:ascii="IRANSansWeb Medium" w:hAnsi="IRANSansWeb Medium" w:cs="IRANSansWeb Medium"/>
-                <w:sz w:val="24"/>
-                <w:szCs w:val="24"/>
-                <w:rtl/>
-              </w:rPr>
-            </w:pPr>
-            <w:r>
-              <w:rPr>
-                <w:rFonts w:ascii="IRANSansWeb Medium" w:hAnsi="IRANSansWeb Medium" w:cs="IRANSansWeb Medium" w:hint="cs"/>
-                <w:sz w:val="24"/>
-                <w:szCs w:val="24"/>
-                <w:rtl/>
-              </w:rPr>
-              <w:t>خروجی ها</w:t>
-            </w:r>
-          </w:p>
-        </w:tc>
-        <w:tc>
-          <w:tcPr>
-            <w:tcW w:w="7556" w:type="dxa"/>
-          </w:tcPr>
-          <w:p>
-            <w:pPr>
-              <w:tabs>
-                <w:tab w:val="left" w:pos="2592"/>
-              </w:tabs>
-              <w:rPr>
-                <w:rFonts w:ascii="IRANSansWeb Light" w:hAnsi="IRANSansWeb Light" w:cs="IRANSansWeb Light"/>
-                <w:sz w:val="24"/>
-                <w:szCs w:val="24"/>
-                <w:rtl/>
-              </w:rPr>
-            </w:pPr>
-            <w:r>
-              <w:rPr>
-                <w:rFonts w:ascii="IRANSansWeb Light" w:hAnsi="IRANSansWeb Light" w:cs="IRANSansWeb Light"/>
-                <w:sz w:val="24"/>
-                <w:szCs w:val="24"/>
-              </w:rPr>
-              <w:t>Price /</w:t>
-            </w:r>
-            <w:r>
-              <w:rPr>
-                <w:rFonts w:ascii="Tahoma" w:hAnsi="Tahoma" w:cs="Tahoma" w:hint="cs"/>
-                <w:sz w:val="24"/>
-                <w:szCs w:val="24"/>
-                <w:rtl/>
-              </w:rPr>
-              <w:t xml:space="preserve"> </w:t>
-            </w:r>
-            <w:r>
-              <w:rPr>
-                <w:rFonts w:ascii="IRANSansWeb Light" w:hAnsi="IRANSansWeb Light" w:cs="IRANSansWeb Light"/>
-                <w:sz w:val="24"/>
-                <w:szCs w:val="24"/>
-              </w:rPr>
-              <w:t>Park Place</w:t>
-            </w:r>
-          </w:p>
-        </w:tc>
-      </w:tr>
-    </w:tbl>
-    <w:p>
-      <w:pPr>
-        <w:bidi/>
-        <w:jc w:val="center"/>
-        <w:rPr>
-          <w:rFonts w:ascii="IRANSansWeb Medium" w:hAnsi="IRANSansWeb Medium" w:cs="IRANSansWeb Medium"/>
-          <w:rtl/>
-          <w:lang w:bidi="fa-IR"/>
-        </w:rPr>
-      </w:pPr>
-    </w:p>
-    <w:tbl>
-      <w:tblPr>
-        <w:tblStyle w:val="TableGrid"/>
-        <w:bidiVisual/>
-        <w:tblW w:w="0" w:type="auto"/>
-        <w:tblLook w:val="04A0" w:firstRow="1" w:lastRow="0" w:firstColumn="1" w:lastColumn="0" w:noHBand="0" w:noVBand="1"/>
-      </w:tblPr>
-      <w:tblGrid>
-        <w:gridCol w:w="1794"/>
-        <w:gridCol w:w="7556"/>
-      </w:tblGrid>
-      <w:tr>
-        <w:tc>
-          <w:tcPr>
-            <w:tcW w:w="1794" w:type="dxa"/>
-          </w:tcPr>
-          <w:p>
-            <w:pPr>
-              <w:bidi/>
-              <w:jc w:val="center"/>
-              <w:rPr>
-                <w:rFonts w:ascii="IRANSansWeb Medium" w:hAnsi="IRANSansWeb Medium" w:cs="IRANSansWeb Medium" w:hint="cs"/>
-                <w:sz w:val="24"/>
-                <w:szCs w:val="24"/>
-                <w:rtl/>
-                <w:lang w:bidi="fa-IR"/>
-              </w:rPr>
-            </w:pPr>
-            <w:r>
-              <w:rPr>
-                <w:rFonts w:ascii="IRANSansWeb Medium" w:hAnsi="IRANSansWeb Medium" w:cs="IRANSansWeb Medium" w:hint="cs"/>
-                <w:sz w:val="24"/>
-                <w:szCs w:val="24"/>
-                <w:rtl/>
-                <w:lang w:bidi="fa-IR"/>
-              </w:rPr>
-              <w:t>نام تابع</w:t>
-            </w:r>
-          </w:p>
-        </w:tc>
-        <w:tc>
-          <w:tcPr>
-            <w:tcW w:w="7556" w:type="dxa"/>
-          </w:tcPr>
-          <w:p>
-            <w:pPr>
-              <w:tabs>
-                <w:tab w:val="left" w:pos="5040"/>
-              </w:tabs>
-              <w:rPr>
-                <w:rFonts w:ascii="IRANSansWeb Light" w:hAnsi="IRANSansWeb Light" w:cs="IRANSansWeb Light"/>
-                <w:sz w:val="24"/>
-                <w:szCs w:val="24"/>
-              </w:rPr>
-            </w:pPr>
-            <w:r>
-              <w:rPr>
-                <w:rFonts w:ascii="IRANSansWeb Light" w:hAnsi="IRANSansWeb Light" w:cs="IRANSansWeb Light"/>
-                <w:sz w:val="24"/>
-                <w:szCs w:val="24"/>
-              </w:rPr>
-              <w:t>Do Reservation</w:t>
-            </w:r>
-          </w:p>
-        </w:tc>
-      </w:tr>
-      <w:tr>
-        <w:tc>
-          <w:tcPr>
-            <w:tcW w:w="1794" w:type="dxa"/>
-          </w:tcPr>
-          <w:p>
-            <w:pPr>
-              <w:bidi/>
-              <w:jc w:val="center"/>
-              <w:rPr>
-                <w:rFonts w:ascii="IRANSansWeb Medium" w:hAnsi="IRANSansWeb Medium" w:cs="IRANSansWeb Medium"/>
-                <w:sz w:val="24"/>
-                <w:szCs w:val="24"/>
-                <w:rtl/>
-              </w:rPr>
-            </w:pPr>
-            <w:r>
-              <w:rPr>
-                <w:rFonts w:ascii="IRANSansWeb Medium" w:hAnsi="IRANSansWeb Medium" w:cs="IRANSansWeb Medium" w:hint="cs"/>
-                <w:sz w:val="24"/>
-                <w:szCs w:val="24"/>
-                <w:rtl/>
-              </w:rPr>
-              <w:t>توضیحات</w:t>
-            </w:r>
-          </w:p>
-        </w:tc>
-        <w:tc>
-          <w:tcPr>
-            <w:tcW w:w="7556" w:type="dxa"/>
-          </w:tcPr>
-          <w:p>
-            <w:pPr>
-              <w:bidi/>
-              <w:rPr>
-                <w:rFonts w:ascii="IRANSansWeb Light" w:hAnsi="IRANSansWeb Light" w:cs="IRANSansWeb Light" w:hint="cs"/>
-                <w:sz w:val="24"/>
-                <w:szCs w:val="24"/>
-                <w:rtl/>
-                <w:lang w:bidi="fa-IR"/>
-              </w:rPr>
-            </w:pPr>
-            <w:r>
-              <w:rPr>
-                <w:rFonts w:ascii="IRANSansWeb Light" w:hAnsi="IRANSansWeb Light" w:cs="IRANSansWeb Light" w:hint="cs"/>
-                <w:sz w:val="24"/>
-                <w:szCs w:val="24"/>
-                <w:rtl/>
-                <w:lang w:bidi="fa-IR"/>
-              </w:rPr>
-              <w:t>اناجم رزرو جای پارک و ثبت اطلاعات مربوط به رزرو کاربر در پایگاه داده</w:t>
-            </w:r>
-          </w:p>
-        </w:tc>
-      </w:tr>
-      <w:tr>
-        <w:tc>
-          <w:tcPr>
-            <w:tcW w:w="1794" w:type="dxa"/>
-          </w:tcPr>
-          <w:p>
-            <w:pPr>
-              <w:bidi/>
-              <w:jc w:val="center"/>
-              <w:rPr>
-                <w:rFonts w:ascii="IRANSansWeb Medium" w:hAnsi="IRANSansWeb Medium" w:cs="IRANSansWeb Medium"/>
-                <w:sz w:val="24"/>
-                <w:szCs w:val="24"/>
-                <w:rtl/>
-              </w:rPr>
-            </w:pPr>
-            <w:r>
-              <w:rPr>
-                <w:rFonts w:ascii="IRANSansWeb Medium" w:hAnsi="IRANSansWeb Medium" w:cs="IRANSansWeb Medium" w:hint="cs"/>
-                <w:sz w:val="24"/>
-                <w:szCs w:val="24"/>
-                <w:rtl/>
-              </w:rPr>
-              <w:t>ورودی ها</w:t>
-            </w:r>
-          </w:p>
-        </w:tc>
-        <w:tc>
-          <w:tcPr>
-            <w:tcW w:w="7556" w:type="dxa"/>
-          </w:tcPr>
-          <w:p>
-            <w:pPr>
-              <w:rPr>
-                <w:rFonts w:ascii="IRANSansWeb Light" w:hAnsi="IRANSansWeb Light" w:cs="IRANSansWeb Light"/>
-                <w:sz w:val="24"/>
-                <w:szCs w:val="24"/>
-              </w:rPr>
-            </w:pPr>
-            <w:r>
-              <w:rPr>
-                <w:rFonts w:ascii="IRANSansWeb Light" w:hAnsi="IRANSansWeb Light" w:cs="IRANSansWeb Light"/>
-                <w:sz w:val="24"/>
-                <w:szCs w:val="24"/>
-              </w:rPr>
-              <w:t>Price /</w:t>
-            </w:r>
-            <w:r>
-              <w:rPr>
-                <w:rFonts w:ascii="Tahoma" w:hAnsi="Tahoma" w:cs="Tahoma" w:hint="cs"/>
-                <w:sz w:val="24"/>
-                <w:szCs w:val="24"/>
-                <w:rtl/>
-              </w:rPr>
-              <w:t xml:space="preserve"> </w:t>
-            </w:r>
-            <w:r>
-              <w:rPr>
-                <w:rFonts w:ascii="IRANSansWeb Light" w:hAnsi="IRANSansWeb Light" w:cs="IRANSansWeb Light"/>
-                <w:sz w:val="24"/>
-                <w:szCs w:val="24"/>
-              </w:rPr>
-              <w:t>Park Place</w:t>
+              <w:t>Payment Result</w:t>
             </w:r>
           </w:p>
         </w:tc>
@@ -3414,7 +3707,7 @@
               <w:bidi/>
               <w:jc w:val="center"/>
               <w:rPr>
-                <w:rFonts w:ascii="IRANSansWeb Medium" w:hAnsi="IRANSansWeb Medium" w:cs="IRANSansWeb Medium" w:hint="cs"/>
+                <w:rFonts w:ascii="IRANSansWeb Medium" w:hAnsi="IRANSansWeb Medium" w:cs="IRANSansWeb Medium"/>
                 <w:sz w:val="24"/>
                 <w:szCs w:val="24"/>
                 <w:rtl/>
@@ -3454,7 +3747,15 @@
                 <w:sz w:val="24"/>
                 <w:szCs w:val="24"/>
               </w:rPr>
-              <w:t>Check User Credit</w:t>
+              <w:t>Get</w:t>
+            </w:r>
+            <w:r>
+              <w:rPr>
+                <w:rFonts w:ascii="IRANSansWeb Light" w:hAnsi="IRANSansWeb Light" w:cs="IRANSansWeb Light"/>
+                <w:sz w:val="24"/>
+                <w:szCs w:val="24"/>
+              </w:rPr>
+              <w:t xml:space="preserve"> Reserved Place</w:t>
             </w:r>
           </w:p>
         </w:tc>
@@ -3494,22 +3795,22 @@
             <w:pPr>
               <w:bidi/>
               <w:rPr>
+                <w:rFonts w:ascii="IRANSansWeb Light" w:hAnsi="IRANSansWeb Light" w:cs="IRANSansWeb Light"/>
+                <w:sz w:val="24"/>
+                <w:szCs w:val="24"/>
+                <w:rtl/>
+                <w:lang w:bidi="fa-IR"/>
+              </w:rPr>
+            </w:pPr>
+            <w:r>
+              <w:rPr>
                 <w:rFonts w:ascii="IRANSansWeb Light" w:hAnsi="IRANSansWeb Light" w:cs="IRANSansWeb Light" w:hint="cs"/>
                 <w:sz w:val="24"/>
                 <w:szCs w:val="24"/>
                 <w:rtl/>
                 <w:lang w:bidi="fa-IR"/>
               </w:rPr>
-            </w:pPr>
-            <w:r>
-              <w:rPr>
-                <w:rFonts w:ascii="IRANSansWeb Light" w:hAnsi="IRANSansWeb Light" w:cs="IRANSansWeb Light" w:hint="cs"/>
-                <w:sz w:val="24"/>
-                <w:szCs w:val="24"/>
-                <w:rtl/>
-                <w:lang w:bidi="fa-IR"/>
-              </w:rPr>
-              <w:t>بررسی موجودی حساب کاربر در نرم افزار رزرو جای پارک</w:t>
+              <w:t>بررسی اینکه آیا مکان توسط کاربر رزرو شده و آیا رزرو او قابل  کنسل کردن می باشد یا خیر؟</w:t>
             </w:r>
           </w:p>
         </w:tc>
@@ -3559,7 +3860,7 @@
                 <w:sz w:val="24"/>
                 <w:szCs w:val="24"/>
               </w:rPr>
-              <w:t>Price / Park Place</w:t>
+              <w:t>Reservation Cancel Request</w:t>
             </w:r>
           </w:p>
         </w:tc>
@@ -3613,7 +3914,7 @@
                 <w:sz w:val="24"/>
                 <w:szCs w:val="24"/>
               </w:rPr>
-              <w:t>User Credit</w:t>
+              <w:t>Reserved Place</w:t>
             </w:r>
           </w:p>
         </w:tc>
@@ -3625,244 +3926,6 @@
         <w:jc w:val="center"/>
         <w:rPr>
           <w:rFonts w:ascii="IRANSansWeb Medium" w:hAnsi="IRANSansWeb Medium" w:cs="IRANSansWeb Medium"/>
-          <w:rtl/>
-          <w:lang w:bidi="fa-IR"/>
-        </w:rPr>
-      </w:pPr>
-    </w:p>
-    <w:tbl>
-      <w:tblPr>
-        <w:tblStyle w:val="TableGrid"/>
-        <w:bidiVisual/>
-        <w:tblW w:w="0" w:type="auto"/>
-        <w:tblLook w:val="04A0" w:firstRow="1" w:lastRow="0" w:firstColumn="1" w:lastColumn="0" w:noHBand="0" w:noVBand="1"/>
-      </w:tblPr>
-      <w:tblGrid>
-        <w:gridCol w:w="1794"/>
-        <w:gridCol w:w="7556"/>
-      </w:tblGrid>
-      <w:tr>
-        <w:tc>
-          <w:tcPr>
-            <w:tcW w:w="1794" w:type="dxa"/>
-          </w:tcPr>
-          <w:p>
-            <w:pPr>
-              <w:bidi/>
-              <w:jc w:val="center"/>
-              <w:rPr>
-                <w:rFonts w:ascii="IRANSansWeb Medium" w:hAnsi="IRANSansWeb Medium" w:cs="IRANSansWeb Medium" w:hint="cs"/>
-                <w:sz w:val="24"/>
-                <w:szCs w:val="24"/>
-                <w:rtl/>
-                <w:lang w:bidi="fa-IR"/>
-              </w:rPr>
-            </w:pPr>
-            <w:r>
-              <w:rPr>
-                <w:rFonts w:ascii="IRANSansWeb Medium" w:hAnsi="IRANSansWeb Medium" w:cs="IRANSansWeb Medium" w:hint="cs"/>
-                <w:sz w:val="24"/>
-                <w:szCs w:val="24"/>
-                <w:rtl/>
-                <w:lang w:bidi="fa-IR"/>
-              </w:rPr>
-              <w:t>نام تابع</w:t>
-            </w:r>
-          </w:p>
-        </w:tc>
-        <w:tc>
-          <w:tcPr>
-            <w:tcW w:w="7556" w:type="dxa"/>
-          </w:tcPr>
-          <w:p>
-            <w:pPr>
-              <w:tabs>
-                <w:tab w:val="left" w:pos="5040"/>
-              </w:tabs>
-              <w:rPr>
-                <w:rFonts w:ascii="IRANSansWeb Light" w:hAnsi="IRANSansWeb Light" w:cs="IRANSansWeb Light"/>
-                <w:sz w:val="24"/>
-                <w:szCs w:val="24"/>
-              </w:rPr>
-            </w:pPr>
-            <w:r>
-              <w:rPr>
-                <w:rFonts w:ascii="IRANSansWeb Light" w:hAnsi="IRANSansWeb Light" w:cs="IRANSansWeb Light"/>
-                <w:sz w:val="24"/>
-                <w:szCs w:val="24"/>
-              </w:rPr>
-              <w:t>Withdraw From User Wallet</w:t>
-            </w:r>
-          </w:p>
-        </w:tc>
-      </w:tr>
-      <w:tr>
-        <w:tc>
-          <w:tcPr>
-            <w:tcW w:w="1794" w:type="dxa"/>
-          </w:tcPr>
-          <w:p>
-            <w:pPr>
-              <w:bidi/>
-              <w:jc w:val="center"/>
-              <w:rPr>
-                <w:rFonts w:ascii="IRANSansWeb Medium" w:hAnsi="IRANSansWeb Medium" w:cs="IRANSansWeb Medium"/>
-                <w:sz w:val="24"/>
-                <w:szCs w:val="24"/>
-                <w:rtl/>
-              </w:rPr>
-            </w:pPr>
-            <w:r>
-              <w:rPr>
-                <w:rFonts w:ascii="IRANSansWeb Medium" w:hAnsi="IRANSansWeb Medium" w:cs="IRANSansWeb Medium" w:hint="cs"/>
-                <w:sz w:val="24"/>
-                <w:szCs w:val="24"/>
-                <w:rtl/>
-              </w:rPr>
-              <w:t>توضیحات</w:t>
-            </w:r>
-          </w:p>
-        </w:tc>
-        <w:tc>
-          <w:tcPr>
-            <w:tcW w:w="7556" w:type="dxa"/>
-          </w:tcPr>
-          <w:p>
-            <w:pPr>
-              <w:bidi/>
-              <w:rPr>
-                <w:rFonts w:ascii="IRANSansWeb Light" w:hAnsi="IRANSansWeb Light" w:cs="IRANSansWeb Light" w:hint="cs"/>
-                <w:sz w:val="24"/>
-                <w:szCs w:val="24"/>
-                <w:rtl/>
-                <w:lang w:bidi="fa-IR"/>
-              </w:rPr>
-            </w:pPr>
-            <w:r>
-              <w:rPr>
-                <w:rFonts w:ascii="IRANSansWeb Light" w:hAnsi="IRANSansWeb Light" w:cs="IRANSansWeb Light" w:hint="cs"/>
-                <w:sz w:val="24"/>
-                <w:szCs w:val="24"/>
-                <w:rtl/>
-                <w:lang w:bidi="fa-IR"/>
-              </w:rPr>
-              <w:t>برداشت مبلغ رزرو جای پارک از موجودی کاربر</w:t>
-            </w:r>
-          </w:p>
-        </w:tc>
-      </w:tr>
-      <w:tr>
-        <w:tc>
-          <w:tcPr>
-            <w:tcW w:w="1794" w:type="dxa"/>
-          </w:tcPr>
-          <w:p>
-            <w:pPr>
-              <w:bidi/>
-              <w:jc w:val="center"/>
-              <w:rPr>
-                <w:rFonts w:ascii="IRANSansWeb Medium" w:hAnsi="IRANSansWeb Medium" w:cs="IRANSansWeb Medium"/>
-                <w:sz w:val="24"/>
-                <w:szCs w:val="24"/>
-                <w:rtl/>
-              </w:rPr>
-            </w:pPr>
-            <w:r>
-              <w:rPr>
-                <w:rFonts w:ascii="IRANSansWeb Medium" w:hAnsi="IRANSansWeb Medium" w:cs="IRANSansWeb Medium" w:hint="cs"/>
-                <w:sz w:val="24"/>
-                <w:szCs w:val="24"/>
-                <w:rtl/>
-              </w:rPr>
-              <w:t>ورودی ها</w:t>
-            </w:r>
-          </w:p>
-        </w:tc>
-        <w:tc>
-          <w:tcPr>
-            <w:tcW w:w="7556" w:type="dxa"/>
-          </w:tcPr>
-          <w:p>
-            <w:pPr>
-              <w:rPr>
-                <w:rFonts w:ascii="IRANSansWeb Light" w:hAnsi="IRANSansWeb Light" w:cs="IRANSansWeb Light"/>
-                <w:sz w:val="24"/>
-                <w:szCs w:val="24"/>
-              </w:rPr>
-            </w:pPr>
-            <w:r>
-              <w:rPr>
-                <w:rFonts w:ascii="IRANSansWeb Light" w:hAnsi="IRANSansWeb Light" w:cs="IRANSansWeb Light"/>
-                <w:sz w:val="24"/>
-                <w:szCs w:val="24"/>
-              </w:rPr>
-              <w:t>User Credit</w:t>
-            </w:r>
-          </w:p>
-        </w:tc>
-      </w:tr>
-      <w:tr>
-        <w:tc>
-          <w:tcPr>
-            <w:tcW w:w="1794" w:type="dxa"/>
-          </w:tcPr>
-          <w:p>
-            <w:pPr>
-              <w:bidi/>
-              <w:jc w:val="center"/>
-              <w:rPr>
-                <w:rFonts w:ascii="IRANSansWeb Medium" w:hAnsi="IRANSansWeb Medium" w:cs="IRANSansWeb Medium"/>
-                <w:sz w:val="24"/>
-                <w:szCs w:val="24"/>
-                <w:rtl/>
-              </w:rPr>
-            </w:pPr>
-            <w:r>
-              <w:rPr>
-                <w:rFonts w:ascii="IRANSansWeb Medium" w:hAnsi="IRANSansWeb Medium" w:cs="IRANSansWeb Medium" w:hint="cs"/>
-                <w:sz w:val="24"/>
-                <w:szCs w:val="24"/>
-                <w:rtl/>
-              </w:rPr>
-              <w:t>خروجی ها</w:t>
-            </w:r>
-          </w:p>
-        </w:tc>
-        <w:tc>
-          <w:tcPr>
-            <w:tcW w:w="7556" w:type="dxa"/>
-          </w:tcPr>
-          <w:p>
-            <w:pPr>
-              <w:tabs>
-                <w:tab w:val="left" w:pos="2592"/>
-              </w:tabs>
-              <w:rPr>
-                <w:rFonts w:ascii="IRANSansWeb Light" w:hAnsi="IRANSansWeb Light" w:cs="IRANSansWeb Light"/>
-                <w:sz w:val="24"/>
-                <w:szCs w:val="24"/>
-                <w:rtl/>
-              </w:rPr>
-            </w:pPr>
-            <w:r>
-              <w:rPr>
-                <w:rFonts w:ascii="IRANSansWeb Light" w:hAnsi="IRANSansWeb Light" w:cs="IRANSansWeb Light"/>
-                <w:sz w:val="24"/>
-                <w:szCs w:val="24"/>
-              </w:rPr>
-              <w:t>Payment Result</w:t>
-            </w:r>
-          </w:p>
-        </w:tc>
-      </w:tr>
-    </w:tbl>
-    <w:p>
-      <w:pPr>
-        <w:bidi/>
-        <w:jc w:val="center"/>
-        <w:rPr>
-          <w:rFonts w:ascii="IRANSansWeb Medium" w:hAnsi="IRANSansWeb Medium" w:cs="IRANSansWeb Medium"/>
-          <w:rtl/>
           <w:lang w:bidi="fa-IR"/>
         </w:rPr>
       </w:pPr>
@@ -3873,18 +3936,6 @@
         <w:jc w:val="center"/>
         <w:rPr>
           <w:rFonts w:ascii="IRANSansWeb Medium" w:hAnsi="IRANSansWeb Medium" w:cs="IRANSansWeb Medium"/>
-          <w:rtl/>
-          <w:lang w:bidi="fa-IR"/>
-        </w:rPr>
-      </w:pPr>
-    </w:p>
-    <w:p>
-      <w:pPr>
-        <w:bidi/>
-        <w:jc w:val="center"/>
-        <w:rPr>
-          <w:rFonts w:ascii="IRANSansWeb Medium" w:hAnsi="IRANSansWeb Medium" w:cs="IRANSansWeb Medium"/>
-          <w:rtl/>
           <w:lang w:bidi="fa-IR"/>
         </w:rPr>
       </w:pPr>
@@ -3921,7 +3972,7 @@
               <w:bidi/>
               <w:jc w:val="center"/>
               <w:rPr>
-                <w:rFonts w:ascii="IRANSansWeb Medium" w:hAnsi="IRANSansWeb Medium" w:cs="IRANSansWeb Medium" w:hint="cs"/>
+                <w:rFonts w:ascii="IRANSansWeb Medium" w:hAnsi="IRANSansWeb Medium" w:cs="IRANSansWeb Medium"/>
                 <w:sz w:val="24"/>
                 <w:szCs w:val="24"/>
                 <w:rtl/>
@@ -3962,7 +4013,7 @@
                 <w:sz w:val="24"/>
                 <w:szCs w:val="24"/>
               </w:rPr>
-              <w:t>Submit Reservation</w:t>
+              <w:t>Calculate refund  price</w:t>
             </w:r>
           </w:p>
         </w:tc>
@@ -4002,22 +4053,22 @@
             <w:pPr>
               <w:bidi/>
               <w:rPr>
+                <w:rFonts w:ascii="IRANSansWeb Light" w:hAnsi="IRANSansWeb Light" w:cs="IRANSansWeb Light"/>
+                <w:sz w:val="24"/>
+                <w:szCs w:val="24"/>
+                <w:rtl/>
+                <w:lang w:bidi="fa-IR"/>
+              </w:rPr>
+            </w:pPr>
+            <w:r>
+              <w:rPr>
                 <w:rFonts w:ascii="IRANSansWeb Light" w:hAnsi="IRANSansWeb Light" w:cs="IRANSansWeb Light" w:hint="cs"/>
                 <w:sz w:val="24"/>
                 <w:szCs w:val="24"/>
                 <w:rtl/>
                 <w:lang w:bidi="fa-IR"/>
               </w:rPr>
-            </w:pPr>
-            <w:r>
-              <w:rPr>
-                <w:rFonts w:ascii="IRANSansWeb Light" w:hAnsi="IRANSansWeb Light" w:cs="IRANSansWeb Light" w:hint="cs"/>
-                <w:sz w:val="24"/>
-                <w:szCs w:val="24"/>
-                <w:rtl/>
-                <w:lang w:bidi="fa-IR"/>
-              </w:rPr>
-              <w:t>انجام رزرو جای پارک و ثبت رزرو در پایگاه داده</w:t>
+              <w:t>محاسبه هزینه مرجوعی برای کنسل کردن رزرو کاربر</w:t>
             </w:r>
           </w:p>
         </w:tc>
@@ -4067,7 +4118,7 @@
                 <w:sz w:val="24"/>
                 <w:szCs w:val="24"/>
               </w:rPr>
-              <w:t>Payment Result</w:t>
+              <w:t>Reserved Place</w:t>
             </w:r>
           </w:p>
         </w:tc>
@@ -4121,285 +4172,7 @@
                 <w:sz w:val="24"/>
                 <w:szCs w:val="24"/>
               </w:rPr>
-              <w:t>Reservation Result</w:t>
-            </w:r>
-          </w:p>
-        </w:tc>
-      </w:tr>
-    </w:tbl>
-    <w:p>
-      <w:pPr>
-        <w:bidi/>
-        <w:jc w:val="center"/>
-        <w:rPr>
-          <w:rFonts w:ascii="IRANSansWeb Medium" w:hAnsi="IRANSansWeb Medium" w:cs="IRANSansWeb Medium"/>
-          <w:rtl/>
-          <w:lang w:bidi="fa-IR"/>
-        </w:rPr>
-      </w:pPr>
-    </w:p>
-    <w:p>
-      <w:pPr>
-        <w:bidi/>
-        <w:jc w:val="center"/>
-        <w:rPr>
-          <w:rFonts w:ascii="IRANSansWeb Medium" w:hAnsi="IRANSansWeb Medium" w:cs="IRANSansWeb Medium"/>
-          <w:lang w:bidi="fa-IR"/>
-        </w:rPr>
-      </w:pPr>
-      <w:r>
-        <w:rPr>
-          <w:rFonts w:ascii="IRANSansWeb Medium" w:hAnsi="IRANSansWeb Medium" w:cs="IRANSansWeb Medium" w:hint="cs"/>
-          <w:rtl/>
-          <w:lang w:bidi="fa-IR"/>
-        </w:rPr>
-        <w:t xml:space="preserve">سطح </w:t>
-      </w:r>
-      <w:r>
-        <w:rPr>
-          <w:rFonts w:ascii="IRANSansWeb Medium" w:hAnsi="IRANSansWeb Medium" w:cs="IRANSansWeb Medium" w:hint="cs"/>
-          <w:rtl/>
-          <w:lang w:bidi="fa-IR"/>
-        </w:rPr>
-        <w:t>شش</w:t>
-      </w:r>
-      <w:r>
-        <w:rPr>
-          <w:rFonts w:ascii="IRANSansWeb Medium" w:hAnsi="IRANSansWeb Medium" w:cs="IRANSansWeb Medium" w:hint="cs"/>
-          <w:rtl/>
-          <w:lang w:bidi="fa-IR"/>
-        </w:rPr>
-        <w:t xml:space="preserve"> </w:t>
-      </w:r>
-      <w:r>
-        <w:rPr>
-          <w:rFonts w:ascii="IRANSansWeb Medium" w:hAnsi="IRANSansWeb Medium" w:cs="IRANSansWeb Medium"/>
-          <w:lang w:bidi="fa-IR"/>
-        </w:rPr>
-        <w:t>Dataflow Diagram</w:t>
-      </w:r>
-    </w:p>
-    <w:tbl>
-      <w:tblPr>
-        <w:tblStyle w:val="TableGrid"/>
-        <w:bidiVisual/>
-        <w:tblW w:w="0" w:type="auto"/>
-        <w:tblLook w:val="04A0" w:firstRow="1" w:lastRow="0" w:firstColumn="1" w:lastColumn="0" w:noHBand="0" w:noVBand="1"/>
-      </w:tblPr>
-      <w:tblGrid>
-        <w:gridCol w:w="1794"/>
-        <w:gridCol w:w="7556"/>
-      </w:tblGrid>
-      <w:tr>
-        <w:tc>
-          <w:tcPr>
-            <w:tcW w:w="1794" w:type="dxa"/>
-          </w:tcPr>
-          <w:p>
-            <w:pPr>
-              <w:bidi/>
-              <w:jc w:val="center"/>
-              <w:rPr>
-                <w:rFonts w:ascii="IRANSansWeb Medium" w:hAnsi="IRANSansWeb Medium" w:cs="IRANSansWeb Medium" w:hint="cs"/>
-                <w:sz w:val="24"/>
-                <w:szCs w:val="24"/>
-                <w:rtl/>
-                <w:lang w:bidi="fa-IR"/>
-              </w:rPr>
-            </w:pPr>
-            <w:r>
-              <w:rPr>
-                <w:rFonts w:ascii="IRANSansWeb Medium" w:hAnsi="IRANSansWeb Medium" w:cs="IRANSansWeb Medium" w:hint="cs"/>
-                <w:sz w:val="24"/>
-                <w:szCs w:val="24"/>
-                <w:rtl/>
-                <w:lang w:bidi="fa-IR"/>
-              </w:rPr>
-              <w:t>نام تابع</w:t>
-            </w:r>
-          </w:p>
-        </w:tc>
-        <w:tc>
-          <w:tcPr>
-            <w:tcW w:w="7556" w:type="dxa"/>
-          </w:tcPr>
-          <w:p>
-            <w:pPr>
-              <w:tabs>
-                <w:tab w:val="left" w:pos="5040"/>
-              </w:tabs>
-              <w:rPr>
-                <w:rFonts w:ascii="IRANSansWeb Light" w:hAnsi="IRANSansWeb Light" w:cs="IRANSansWeb Light"/>
-                <w:sz w:val="24"/>
-                <w:szCs w:val="24"/>
-              </w:rPr>
-            </w:pPr>
-            <w:r>
-              <w:rPr>
-                <w:rFonts w:ascii="IRANSansWeb Light" w:hAnsi="IRANSansWeb Light" w:cs="IRANSansWeb Light"/>
-                <w:sz w:val="24"/>
-                <w:szCs w:val="24"/>
-              </w:rPr>
-              <w:t>Check Reserved Place</w:t>
-            </w:r>
-          </w:p>
-        </w:tc>
-      </w:tr>
-      <w:tr>
-        <w:tc>
-          <w:tcPr>
-            <w:tcW w:w="1794" w:type="dxa"/>
-          </w:tcPr>
-          <w:p>
-            <w:pPr>
-              <w:bidi/>
-              <w:jc w:val="center"/>
-              <w:rPr>
-                <w:rFonts w:ascii="IRANSansWeb Medium" w:hAnsi="IRANSansWeb Medium" w:cs="IRANSansWeb Medium"/>
-                <w:sz w:val="24"/>
-                <w:szCs w:val="24"/>
-                <w:rtl/>
-              </w:rPr>
-            </w:pPr>
-            <w:r>
-              <w:rPr>
-                <w:rFonts w:ascii="IRANSansWeb Medium" w:hAnsi="IRANSansWeb Medium" w:cs="IRANSansWeb Medium" w:hint="cs"/>
-                <w:sz w:val="24"/>
-                <w:szCs w:val="24"/>
-                <w:rtl/>
-              </w:rPr>
-              <w:t>توضیحات</w:t>
-            </w:r>
-          </w:p>
-        </w:tc>
-        <w:tc>
-          <w:tcPr>
-            <w:tcW w:w="7556" w:type="dxa"/>
-          </w:tcPr>
-          <w:p>
-            <w:pPr>
-              <w:bidi/>
-              <w:rPr>
-                <w:rFonts w:ascii="IRANSansWeb Light" w:hAnsi="IRANSansWeb Light" w:cs="IRANSansWeb Light" w:hint="cs"/>
-                <w:sz w:val="24"/>
-                <w:szCs w:val="24"/>
-                <w:rtl/>
-                <w:lang w:bidi="fa-IR"/>
-              </w:rPr>
-            </w:pPr>
-            <w:r>
-              <w:rPr>
-                <w:rFonts w:ascii="IRANSansWeb Light" w:hAnsi="IRANSansWeb Light" w:cs="IRANSansWeb Light" w:hint="cs"/>
-                <w:sz w:val="24"/>
-                <w:szCs w:val="24"/>
-                <w:rtl/>
-                <w:lang w:bidi="fa-IR"/>
-              </w:rPr>
-              <w:t>بررسی اینکه آیا مکان توسط کاربر رزرو شده و آیا رزرو او قابل  کنسل کردن می باشد یا خیر؟</w:t>
-            </w:r>
-          </w:p>
-        </w:tc>
-      </w:tr>
-      <w:tr>
-        <w:tc>
-          <w:tcPr>
-            <w:tcW w:w="1794" w:type="dxa"/>
-          </w:tcPr>
-          <w:p>
-            <w:pPr>
-              <w:bidi/>
-              <w:jc w:val="center"/>
-              <w:rPr>
-                <w:rFonts w:ascii="IRANSansWeb Medium" w:hAnsi="IRANSansWeb Medium" w:cs="IRANSansWeb Medium"/>
-                <w:sz w:val="24"/>
-                <w:szCs w:val="24"/>
-                <w:rtl/>
-              </w:rPr>
-            </w:pPr>
-            <w:r>
-              <w:rPr>
-                <w:rFonts w:ascii="IRANSansWeb Medium" w:hAnsi="IRANSansWeb Medium" w:cs="IRANSansWeb Medium" w:hint="cs"/>
-                <w:sz w:val="24"/>
-                <w:szCs w:val="24"/>
-                <w:rtl/>
-              </w:rPr>
-              <w:t>ورودی ها</w:t>
-            </w:r>
-          </w:p>
-        </w:tc>
-        <w:tc>
-          <w:tcPr>
-            <w:tcW w:w="7556" w:type="dxa"/>
-          </w:tcPr>
-          <w:p>
-            <w:pPr>
-              <w:rPr>
-                <w:rFonts w:ascii="IRANSansWeb Light" w:hAnsi="IRANSansWeb Light" w:cs="IRANSansWeb Light"/>
-                <w:sz w:val="24"/>
-                <w:szCs w:val="24"/>
-              </w:rPr>
-            </w:pPr>
-            <w:r>
-              <w:rPr>
-                <w:rFonts w:ascii="IRANSansWeb Light" w:hAnsi="IRANSansWeb Light" w:cs="IRANSansWeb Light"/>
-                <w:sz w:val="24"/>
-                <w:szCs w:val="24"/>
-              </w:rPr>
-              <w:t>Reservation Cancel Request</w:t>
-            </w:r>
-          </w:p>
-        </w:tc>
-      </w:tr>
-      <w:tr>
-        <w:tc>
-          <w:tcPr>
-            <w:tcW w:w="1794" w:type="dxa"/>
-          </w:tcPr>
-          <w:p>
-            <w:pPr>
-              <w:bidi/>
-              <w:jc w:val="center"/>
-              <w:rPr>
-                <w:rFonts w:ascii="IRANSansWeb Medium" w:hAnsi="IRANSansWeb Medium" w:cs="IRANSansWeb Medium"/>
-                <w:sz w:val="24"/>
-                <w:szCs w:val="24"/>
-                <w:rtl/>
-              </w:rPr>
-            </w:pPr>
-            <w:r>
-              <w:rPr>
-                <w:rFonts w:ascii="IRANSansWeb Medium" w:hAnsi="IRANSansWeb Medium" w:cs="IRANSansWeb Medium" w:hint="cs"/>
-                <w:sz w:val="24"/>
-                <w:szCs w:val="24"/>
-                <w:rtl/>
-              </w:rPr>
-              <w:t>خروجی ها</w:t>
-            </w:r>
-          </w:p>
-        </w:tc>
-        <w:tc>
-          <w:tcPr>
-            <w:tcW w:w="7556" w:type="dxa"/>
-          </w:tcPr>
-          <w:p>
-            <w:pPr>
-              <w:tabs>
-                <w:tab w:val="left" w:pos="2592"/>
-              </w:tabs>
-              <w:rPr>
-                <w:rFonts w:ascii="IRANSansWeb Light" w:hAnsi="IRANSansWeb Light" w:cs="IRANSansWeb Light"/>
-                <w:sz w:val="24"/>
-                <w:szCs w:val="24"/>
-                <w:rtl/>
-              </w:rPr>
-            </w:pPr>
-            <w:r>
-              <w:rPr>
-                <w:rFonts w:ascii="IRANSansWeb Light" w:hAnsi="IRANSansWeb Light" w:cs="IRANSansWeb Light"/>
-                <w:sz w:val="24"/>
-                <w:szCs w:val="24"/>
-              </w:rPr>
-              <w:t>Reserved Place</w:t>
+              <w:t>Reserved Place / Price</w:t>
             </w:r>
           </w:p>
         </w:tc>
@@ -4437,7 +4210,7 @@
               <w:bidi/>
               <w:jc w:val="center"/>
               <w:rPr>
-                <w:rFonts w:ascii="IRANSansWeb Medium" w:hAnsi="IRANSansWeb Medium" w:cs="IRANSansWeb Medium" w:hint="cs"/>
+                <w:rFonts w:ascii="IRANSansWeb Medium" w:hAnsi="IRANSansWeb Medium" w:cs="IRANSansWeb Medium"/>
                 <w:sz w:val="24"/>
                 <w:szCs w:val="24"/>
                 <w:rtl/>
@@ -4477,7 +4250,7 @@
                 <w:sz w:val="24"/>
                 <w:szCs w:val="24"/>
               </w:rPr>
-              <w:t>Calculate refund  price</w:t>
+              <w:t>Cancel Reservation</w:t>
             </w:r>
           </w:p>
         </w:tc>
@@ -4517,22 +4290,22 @@
             <w:pPr>
               <w:bidi/>
               <w:rPr>
+                <w:rFonts w:ascii="IRANSansWeb Light" w:hAnsi="IRANSansWeb Light" w:cs="IRANSansWeb Light"/>
+                <w:sz w:val="24"/>
+                <w:szCs w:val="24"/>
+                <w:rtl/>
+                <w:lang w:bidi="fa-IR"/>
+              </w:rPr>
+            </w:pPr>
+            <w:r>
+              <w:rPr>
                 <w:rFonts w:ascii="IRANSansWeb Light" w:hAnsi="IRANSansWeb Light" w:cs="IRANSansWeb Light" w:hint="cs"/>
                 <w:sz w:val="24"/>
                 <w:szCs w:val="24"/>
                 <w:rtl/>
                 <w:lang w:bidi="fa-IR"/>
               </w:rPr>
-            </w:pPr>
-            <w:r>
-              <w:rPr>
-                <w:rFonts w:ascii="IRANSansWeb Light" w:hAnsi="IRANSansWeb Light" w:cs="IRANSansWeb Light" w:hint="cs"/>
-                <w:sz w:val="24"/>
-                <w:szCs w:val="24"/>
-                <w:rtl/>
-                <w:lang w:bidi="fa-IR"/>
-              </w:rPr>
-              <w:t>محاسبه هزینه مرجوعی برای کنسل کردن رزرو کاربر</w:t>
+              <w:t>لغو عملیات رزرو و بازگشت وجه به کاربر و ثبت اطلاعات در پایگاه داده</w:t>
             </w:r>
           </w:p>
         </w:tc>
@@ -4582,245 +4355,10 @@
                 <w:sz w:val="24"/>
                 <w:szCs w:val="24"/>
               </w:rPr>
-              <w:t>Reserved Place</w:t>
-            </w:r>
-          </w:p>
-        </w:tc>
-      </w:tr>
-      <w:tr>
-        <w:tc>
-          <w:tcPr>
-            <w:tcW w:w="1794" w:type="dxa"/>
-          </w:tcPr>
-          <w:p>
-            <w:pPr>
-              <w:bidi/>
-              <w:jc w:val="center"/>
-              <w:rPr>
-                <w:rFonts w:ascii="IRANSansWeb Medium" w:hAnsi="IRANSansWeb Medium" w:cs="IRANSansWeb Medium"/>
-                <w:sz w:val="24"/>
-                <w:szCs w:val="24"/>
-                <w:rtl/>
-              </w:rPr>
-            </w:pPr>
-            <w:r>
-              <w:rPr>
-                <w:rFonts w:ascii="IRANSansWeb Medium" w:hAnsi="IRANSansWeb Medium" w:cs="IRANSansWeb Medium" w:hint="cs"/>
-                <w:sz w:val="24"/>
-                <w:szCs w:val="24"/>
-                <w:rtl/>
-              </w:rPr>
-              <w:t>خروجی ها</w:t>
-            </w:r>
-          </w:p>
-        </w:tc>
-        <w:tc>
-          <w:tcPr>
-            <w:tcW w:w="7556" w:type="dxa"/>
-          </w:tcPr>
-          <w:p>
-            <w:pPr>
-              <w:tabs>
-                <w:tab w:val="left" w:pos="2592"/>
-              </w:tabs>
-              <w:rPr>
-                <w:rFonts w:ascii="IRANSansWeb Light" w:hAnsi="IRANSansWeb Light" w:cs="IRANSansWeb Light"/>
-                <w:sz w:val="24"/>
-                <w:szCs w:val="24"/>
-                <w:rtl/>
-              </w:rPr>
-            </w:pPr>
-            <w:r>
-              <w:rPr>
-                <w:rFonts w:ascii="IRANSansWeb Light" w:hAnsi="IRANSansWeb Light" w:cs="IRANSansWeb Light"/>
-                <w:sz w:val="24"/>
-                <w:szCs w:val="24"/>
-              </w:rPr>
               <w:t>Reserved Place / Price</w:t>
             </w:r>
-          </w:p>
-        </w:tc>
-      </w:tr>
-    </w:tbl>
-    <w:p>
-      <w:pPr>
-        <w:bidi/>
-        <w:jc w:val="center"/>
-        <w:rPr>
-          <w:rFonts w:ascii="IRANSansWeb Medium" w:hAnsi="IRANSansWeb Medium" w:cs="IRANSansWeb Medium"/>
-          <w:rtl/>
-          <w:lang w:bidi="fa-IR"/>
-        </w:rPr>
-      </w:pPr>
-    </w:p>
-    <w:tbl>
-      <w:tblPr>
-        <w:tblStyle w:val="TableGrid"/>
-        <w:bidiVisual/>
-        <w:tblW w:w="0" w:type="auto"/>
-        <w:tblLook w:val="04A0" w:firstRow="1" w:lastRow="0" w:firstColumn="1" w:lastColumn="0" w:noHBand="0" w:noVBand="1"/>
-      </w:tblPr>
-      <w:tblGrid>
-        <w:gridCol w:w="1794"/>
-        <w:gridCol w:w="7556"/>
-      </w:tblGrid>
-      <w:tr>
-        <w:tc>
-          <w:tcPr>
-            <w:tcW w:w="1794" w:type="dxa"/>
-          </w:tcPr>
-          <w:p>
-            <w:pPr>
-              <w:bidi/>
-              <w:jc w:val="center"/>
-              <w:rPr>
-                <w:rFonts w:ascii="IRANSansWeb Medium" w:hAnsi="IRANSansWeb Medium" w:cs="IRANSansWeb Medium" w:hint="cs"/>
-                <w:sz w:val="24"/>
-                <w:szCs w:val="24"/>
-                <w:rtl/>
-                <w:lang w:bidi="fa-IR"/>
-              </w:rPr>
-            </w:pPr>
-            <w:r>
-              <w:rPr>
-                <w:rFonts w:ascii="IRANSansWeb Medium" w:hAnsi="IRANSansWeb Medium" w:cs="IRANSansWeb Medium" w:hint="cs"/>
-                <w:sz w:val="24"/>
-                <w:szCs w:val="24"/>
-                <w:rtl/>
-                <w:lang w:bidi="fa-IR"/>
-              </w:rPr>
-              <w:t>نام تابع</w:t>
-            </w:r>
-          </w:p>
-        </w:tc>
-        <w:tc>
-          <w:tcPr>
-            <w:tcW w:w="7556" w:type="dxa"/>
-          </w:tcPr>
-          <w:p>
-            <w:pPr>
-              <w:tabs>
-                <w:tab w:val="left" w:pos="5040"/>
-              </w:tabs>
-              <w:rPr>
-                <w:rFonts w:ascii="IRANSansWeb Light" w:hAnsi="IRANSansWeb Light" w:cs="IRANSansWeb Light"/>
-                <w:sz w:val="24"/>
-                <w:szCs w:val="24"/>
-              </w:rPr>
-            </w:pPr>
-            <w:r>
-              <w:rPr>
-                <w:rFonts w:ascii="IRANSansWeb Light" w:hAnsi="IRANSansWeb Light" w:cs="IRANSansWeb Light"/>
-                <w:sz w:val="24"/>
-                <w:szCs w:val="24"/>
-              </w:rPr>
-              <w:t>Cancel Reservation</w:t>
-            </w:r>
-          </w:p>
-        </w:tc>
-      </w:tr>
-      <w:tr>
-        <w:tc>
-          <w:tcPr>
-            <w:tcW w:w="1794" w:type="dxa"/>
-          </w:tcPr>
-          <w:p>
-            <w:pPr>
-              <w:bidi/>
-              <w:jc w:val="center"/>
-              <w:rPr>
-                <w:rFonts w:ascii="IRANSansWeb Medium" w:hAnsi="IRANSansWeb Medium" w:cs="IRANSansWeb Medium"/>
-                <w:sz w:val="24"/>
-                <w:szCs w:val="24"/>
-                <w:rtl/>
-              </w:rPr>
-            </w:pPr>
-            <w:r>
-              <w:rPr>
-                <w:rFonts w:ascii="IRANSansWeb Medium" w:hAnsi="IRANSansWeb Medium" w:cs="IRANSansWeb Medium" w:hint="cs"/>
-                <w:sz w:val="24"/>
-                <w:szCs w:val="24"/>
-                <w:rtl/>
-              </w:rPr>
-              <w:t>توضیحات</w:t>
-            </w:r>
-          </w:p>
-        </w:tc>
-        <w:tc>
-          <w:tcPr>
-            <w:tcW w:w="7556" w:type="dxa"/>
-          </w:tcPr>
-          <w:p>
-            <w:pPr>
-              <w:bidi/>
-              <w:rPr>
-                <w:rFonts w:ascii="IRANSansWeb Light" w:hAnsi="IRANSansWeb Light" w:cs="IRANSansWeb Light" w:hint="cs"/>
-                <w:sz w:val="24"/>
-                <w:szCs w:val="24"/>
-                <w:rtl/>
-                <w:lang w:bidi="fa-IR"/>
-              </w:rPr>
-            </w:pPr>
-            <w:r>
-              <w:rPr>
-                <w:rFonts w:ascii="IRANSansWeb Light" w:hAnsi="IRANSansWeb Light" w:cs="IRANSansWeb Light" w:hint="cs"/>
-                <w:sz w:val="24"/>
-                <w:szCs w:val="24"/>
-                <w:rtl/>
-                <w:lang w:bidi="fa-IR"/>
-              </w:rPr>
-              <w:t>لغو عملیات رزرو و بازگشت وجه به کاربر و ثبت اطلاعات در پایگاه داده</w:t>
-            </w:r>
-          </w:p>
-        </w:tc>
-      </w:tr>
-      <w:tr>
-        <w:tc>
-          <w:tcPr>
-            <w:tcW w:w="1794" w:type="dxa"/>
-          </w:tcPr>
-          <w:p>
-            <w:pPr>
-              <w:bidi/>
-              <w:jc w:val="center"/>
-              <w:rPr>
-                <w:rFonts w:ascii="IRANSansWeb Medium" w:hAnsi="IRANSansWeb Medium" w:cs="IRANSansWeb Medium"/>
-                <w:sz w:val="24"/>
-                <w:szCs w:val="24"/>
-                <w:rtl/>
-              </w:rPr>
-            </w:pPr>
-            <w:r>
-              <w:rPr>
-                <w:rFonts w:ascii="IRANSansWeb Medium" w:hAnsi="IRANSansWeb Medium" w:cs="IRANSansWeb Medium" w:hint="cs"/>
-                <w:sz w:val="24"/>
-                <w:szCs w:val="24"/>
-                <w:rtl/>
-              </w:rPr>
-              <w:t>ورودی ها</w:t>
-            </w:r>
-          </w:p>
-        </w:tc>
-        <w:tc>
-          <w:tcPr>
-            <w:tcW w:w="7556" w:type="dxa"/>
-          </w:tcPr>
-          <w:p>
-            <w:pPr>
-              <w:rPr>
-                <w:rFonts w:ascii="IRANSansWeb Light" w:hAnsi="IRANSansWeb Light" w:cs="IRANSansWeb Light"/>
-                <w:sz w:val="24"/>
-                <w:szCs w:val="24"/>
-              </w:rPr>
-            </w:pPr>
-            <w:r>
-              <w:rPr>
-                <w:rFonts w:ascii="IRANSansWeb Light" w:hAnsi="IRANSansWeb Light" w:cs="IRANSansWeb Light"/>
-                <w:sz w:val="24"/>
-                <w:szCs w:val="24"/>
-              </w:rPr>
-              <w:t>Reserved Place / Price</w:t>
-            </w:r>
+            <w:bookmarkStart w:id="0" w:name="_GoBack"/>
+            <w:bookmarkEnd w:id="0"/>
           </w:p>
         </w:tc>
       </w:tr>
@@ -4888,8 +4426,6 @@
           <w:lang w:bidi="fa-IR"/>
         </w:rPr>
       </w:pPr>
-      <w:bookmarkStart w:id="0" w:name="_GoBack"/>
-      <w:bookmarkEnd w:id="0"/>
     </w:p>
     <w:sectPr>
       <w:pgSz w:w="12240" w:h="15840"/>

</xml_diff>